<commit_message>
Add test plan / test cases
</commit_message>
<xml_diff>
--- a/Phase 2 Documentation/Test Plan.docx
+++ b/Phase 2 Documentation/Test Plan.docx
@@ -461,7 +461,7 @@
             </w:rPr>
             <w:fldChar w:fldCharType="separate"/>
           </w:r>
-          <w:hyperlink w:anchor="_Toc86778174" w:history="1">
+          <w:hyperlink w:anchor="_Toc86782283" w:history="1">
             <w:r>
               <w:rPr>
                 <w:rStyle w:val="Hyperlink"/>
@@ -480,26 +480,34 @@
                 <w:sz w:val="24"/>
                 <w:szCs w:val="24"/>
               </w:rPr>
+              <w:t xml:space="preserve"> </w:t>
+            </w:r>
+            <w:r>
+              <w:rPr>
+                <w:rStyle w:val="Hyperlink"/>
+                <w:rFonts w:asciiTheme="majorHAnsi" w:hAnsiTheme="majorHAnsi" w:cstheme="majorHAnsi"/>
+                <w:noProof/>
+              </w:rPr>
+              <w:t>I</w:t>
+            </w:r>
+            <w:r>
+              <w:rPr>
+                <w:rStyle w:val="Hyperlink"/>
+                <w:rFonts w:asciiTheme="majorHAnsi" w:hAnsiTheme="majorHAnsi" w:cstheme="majorHAnsi"/>
+                <w:noProof/>
+              </w:rPr>
+              <w:t>ntroduction</w:t>
+            </w:r>
+            <w:r>
+              <w:rPr>
+                <w:rFonts w:asciiTheme="majorHAnsi" w:hAnsiTheme="majorHAnsi" w:cstheme="majorHAnsi"/>
+                <w:noProof/>
+                <w:webHidden/>
+              </w:rPr>
               <w:tab/>
             </w:r>
             <w:r>
               <w:rPr>
-                <w:rStyle w:val="Hyperlink"/>
-                <w:rFonts w:asciiTheme="majorHAnsi" w:hAnsiTheme="majorHAnsi" w:cstheme="majorHAnsi"/>
-                <w:noProof/>
-              </w:rPr>
-              <w:t>Introduction</w:t>
-            </w:r>
-            <w:r>
-              <w:rPr>
-                <w:rFonts w:asciiTheme="majorHAnsi" w:hAnsiTheme="majorHAnsi" w:cstheme="majorHAnsi"/>
-                <w:noProof/>
-                <w:webHidden/>
-              </w:rPr>
-              <w:tab/>
-            </w:r>
-            <w:r>
-              <w:rPr>
                 <w:rFonts w:asciiTheme="majorHAnsi" w:hAnsiTheme="majorHAnsi" w:cstheme="majorHAnsi"/>
                 <w:noProof/>
                 <w:webHidden/>
@@ -512,7 +520,7 @@
                 <w:noProof/>
                 <w:webHidden/>
               </w:rPr>
-              <w:instrText xml:space="preserve"> PAGEREF _Toc86778174 \h </w:instrText>
+              <w:instrText xml:space="preserve"> PAGEREF _Toc86782283 \h </w:instrText>
             </w:r>
             <w:r>
               <w:rPr>
@@ -561,7 +569,7 @@
               <w:szCs w:val="24"/>
             </w:rPr>
           </w:pPr>
-          <w:hyperlink w:anchor="_Toc86778175" w:history="1">
+          <w:hyperlink w:anchor="_Toc86782284" w:history="1">
             <w:r>
               <w:rPr>
                 <w:rStyle w:val="Hyperlink"/>
@@ -592,7 +600,7 @@
                 <w:noProof/>
                 <w:webHidden/>
               </w:rPr>
-              <w:instrText xml:space="preserve"> PAGEREF _Toc86778175 \h </w:instrText>
+              <w:instrText xml:space="preserve"> PAGEREF _Toc86782284 \h </w:instrText>
             </w:r>
             <w:r>
               <w:rPr>
@@ -643,7 +651,7 @@
               <w:szCs w:val="24"/>
             </w:rPr>
           </w:pPr>
-          <w:hyperlink w:anchor="_Toc86778176" w:history="1">
+          <w:hyperlink w:anchor="_Toc86782285" w:history="1">
             <w:r>
               <w:rPr>
                 <w:rStyle w:val="Hyperlink"/>
@@ -674,7 +682,7 @@
                 <w:noProof/>
                 <w:webHidden/>
               </w:rPr>
-              <w:instrText xml:space="preserve"> PAGEREF _Toc86778176 \h </w:instrText>
+              <w:instrText xml:space="preserve"> PAGEREF _Toc86782285 \h </w:instrText>
             </w:r>
             <w:r>
               <w:rPr>
@@ -725,7 +733,7 @@
               <w:szCs w:val="24"/>
             </w:rPr>
           </w:pPr>
-          <w:hyperlink w:anchor="_Toc86778177" w:history="1">
+          <w:hyperlink w:anchor="_Toc86782286" w:history="1">
             <w:r>
               <w:rPr>
                 <w:rStyle w:val="Hyperlink"/>
@@ -756,7 +764,7 @@
                 <w:noProof/>
                 <w:webHidden/>
               </w:rPr>
-              <w:instrText xml:space="preserve"> PAGEREF _Toc86778177 \h </w:instrText>
+              <w:instrText xml:space="preserve"> PAGEREF _Toc86782286 \h </w:instrText>
             </w:r>
             <w:r>
               <w:rPr>
@@ -780,6 +788,326 @@
                 <w:webHidden/>
               </w:rPr>
               <w:t>3</w:t>
+            </w:r>
+            <w:r>
+              <w:rPr>
+                <w:rFonts w:asciiTheme="majorHAnsi" w:hAnsiTheme="majorHAnsi" w:cstheme="majorHAnsi"/>
+                <w:noProof/>
+                <w:webHidden/>
+              </w:rPr>
+              <w:fldChar w:fldCharType="end"/>
+            </w:r>
+          </w:hyperlink>
+        </w:p>
+        <w:p>
+          <w:pPr>
+            <w:pStyle w:val="TOC2"/>
+            <w:tabs>
+              <w:tab w:val="right" w:leader="dot" w:pos="9350"/>
+            </w:tabs>
+            <w:rPr>
+              <w:rFonts w:asciiTheme="majorHAnsi" w:eastAsiaTheme="minorEastAsia" w:hAnsiTheme="majorHAnsi" w:cstheme="majorHAnsi"/>
+              <w:smallCaps w:val="0"/>
+              <w:noProof/>
+              <w:sz w:val="24"/>
+              <w:szCs w:val="24"/>
+            </w:rPr>
+          </w:pPr>
+          <w:hyperlink w:anchor="_Toc86782287" w:history="1">
+            <w:r>
+              <w:rPr>
+                <w:rStyle w:val="Hyperlink"/>
+                <w:rFonts w:asciiTheme="majorHAnsi" w:hAnsiTheme="majorHAnsi" w:cstheme="majorHAnsi"/>
+                <w:noProof/>
+              </w:rPr>
+              <w:t>3.1 Project Setup / Settings</w:t>
+            </w:r>
+            <w:r>
+              <w:rPr>
+                <w:rFonts w:asciiTheme="majorHAnsi" w:hAnsiTheme="majorHAnsi" w:cstheme="majorHAnsi"/>
+                <w:noProof/>
+                <w:webHidden/>
+              </w:rPr>
+              <w:tab/>
+            </w:r>
+            <w:r>
+              <w:rPr>
+                <w:rFonts w:asciiTheme="majorHAnsi" w:hAnsiTheme="majorHAnsi" w:cstheme="majorHAnsi"/>
+                <w:noProof/>
+                <w:webHidden/>
+              </w:rPr>
+              <w:fldChar w:fldCharType="begin"/>
+            </w:r>
+            <w:r>
+              <w:rPr>
+                <w:rFonts w:asciiTheme="majorHAnsi" w:hAnsiTheme="majorHAnsi" w:cstheme="majorHAnsi"/>
+                <w:noProof/>
+                <w:webHidden/>
+              </w:rPr>
+              <w:instrText xml:space="preserve"> PAGEREF _Toc86782287 \h </w:instrText>
+            </w:r>
+            <w:r>
+              <w:rPr>
+                <w:rFonts w:asciiTheme="majorHAnsi" w:hAnsiTheme="majorHAnsi" w:cstheme="majorHAnsi"/>
+                <w:noProof/>
+                <w:webHidden/>
+              </w:rPr>
+            </w:r>
+            <w:r>
+              <w:rPr>
+                <w:rFonts w:asciiTheme="majorHAnsi" w:hAnsiTheme="majorHAnsi" w:cstheme="majorHAnsi"/>
+                <w:noProof/>
+                <w:webHidden/>
+              </w:rPr>
+              <w:fldChar w:fldCharType="separate"/>
+            </w:r>
+            <w:r>
+              <w:rPr>
+                <w:rFonts w:asciiTheme="majorHAnsi" w:hAnsiTheme="majorHAnsi" w:cstheme="majorHAnsi"/>
+                <w:noProof/>
+                <w:webHidden/>
+              </w:rPr>
+              <w:t>3</w:t>
+            </w:r>
+            <w:r>
+              <w:rPr>
+                <w:rFonts w:asciiTheme="majorHAnsi" w:hAnsiTheme="majorHAnsi" w:cstheme="majorHAnsi"/>
+                <w:noProof/>
+                <w:webHidden/>
+              </w:rPr>
+              <w:fldChar w:fldCharType="end"/>
+            </w:r>
+          </w:hyperlink>
+        </w:p>
+        <w:p>
+          <w:pPr>
+            <w:pStyle w:val="TOC2"/>
+            <w:tabs>
+              <w:tab w:val="right" w:leader="dot" w:pos="9350"/>
+            </w:tabs>
+            <w:rPr>
+              <w:rFonts w:asciiTheme="majorHAnsi" w:eastAsiaTheme="minorEastAsia" w:hAnsiTheme="majorHAnsi" w:cstheme="majorHAnsi"/>
+              <w:smallCaps w:val="0"/>
+              <w:noProof/>
+              <w:sz w:val="24"/>
+              <w:szCs w:val="24"/>
+            </w:rPr>
+          </w:pPr>
+          <w:hyperlink w:anchor="_Toc86782288" w:history="1">
+            <w:r>
+              <w:rPr>
+                <w:rStyle w:val="Hyperlink"/>
+                <w:rFonts w:asciiTheme="majorHAnsi" w:hAnsiTheme="majorHAnsi" w:cstheme="majorHAnsi"/>
+                <w:noProof/>
+              </w:rPr>
+              <w:t>3.2 Feature Setup / Modification</w:t>
+            </w:r>
+            <w:r>
+              <w:rPr>
+                <w:rFonts w:asciiTheme="majorHAnsi" w:hAnsiTheme="majorHAnsi" w:cstheme="majorHAnsi"/>
+                <w:noProof/>
+                <w:webHidden/>
+              </w:rPr>
+              <w:tab/>
+            </w:r>
+            <w:r>
+              <w:rPr>
+                <w:rFonts w:asciiTheme="majorHAnsi" w:hAnsiTheme="majorHAnsi" w:cstheme="majorHAnsi"/>
+                <w:noProof/>
+                <w:webHidden/>
+              </w:rPr>
+              <w:fldChar w:fldCharType="begin"/>
+            </w:r>
+            <w:r>
+              <w:rPr>
+                <w:rFonts w:asciiTheme="majorHAnsi" w:hAnsiTheme="majorHAnsi" w:cstheme="majorHAnsi"/>
+                <w:noProof/>
+                <w:webHidden/>
+              </w:rPr>
+              <w:instrText xml:space="preserve"> PAGEREF _Toc86782288 \h </w:instrText>
+            </w:r>
+            <w:r>
+              <w:rPr>
+                <w:rFonts w:asciiTheme="majorHAnsi" w:hAnsiTheme="majorHAnsi" w:cstheme="majorHAnsi"/>
+                <w:noProof/>
+                <w:webHidden/>
+              </w:rPr>
+            </w:r>
+            <w:r>
+              <w:rPr>
+                <w:rFonts w:asciiTheme="majorHAnsi" w:hAnsiTheme="majorHAnsi" w:cstheme="majorHAnsi"/>
+                <w:noProof/>
+                <w:webHidden/>
+              </w:rPr>
+              <w:fldChar w:fldCharType="separate"/>
+            </w:r>
+            <w:r>
+              <w:rPr>
+                <w:rFonts w:asciiTheme="majorHAnsi" w:hAnsiTheme="majorHAnsi" w:cstheme="majorHAnsi"/>
+                <w:noProof/>
+                <w:webHidden/>
+              </w:rPr>
+              <w:t>4</w:t>
+            </w:r>
+            <w:r>
+              <w:rPr>
+                <w:rFonts w:asciiTheme="majorHAnsi" w:hAnsiTheme="majorHAnsi" w:cstheme="majorHAnsi"/>
+                <w:noProof/>
+                <w:webHidden/>
+              </w:rPr>
+              <w:fldChar w:fldCharType="end"/>
+            </w:r>
+          </w:hyperlink>
+        </w:p>
+        <w:p>
+          <w:pPr>
+            <w:pStyle w:val="TOC2"/>
+            <w:tabs>
+              <w:tab w:val="right" w:leader="dot" w:pos="9350"/>
+            </w:tabs>
+            <w:rPr>
+              <w:rFonts w:asciiTheme="majorHAnsi" w:eastAsiaTheme="minorEastAsia" w:hAnsiTheme="majorHAnsi" w:cstheme="majorHAnsi"/>
+              <w:smallCaps w:val="0"/>
+              <w:noProof/>
+              <w:sz w:val="24"/>
+              <w:szCs w:val="24"/>
+            </w:rPr>
+          </w:pPr>
+          <w:hyperlink w:anchor="_Toc86782289" w:history="1">
+            <w:r>
+              <w:rPr>
+                <w:rStyle w:val="Hyperlink"/>
+                <w:rFonts w:asciiTheme="majorHAnsi" w:hAnsiTheme="majorHAnsi" w:cstheme="majorHAnsi"/>
+                <w:noProof/>
+              </w:rPr>
+              <w:t>3.3 Engineer Setup / Settings</w:t>
+            </w:r>
+            <w:r>
+              <w:rPr>
+                <w:rFonts w:asciiTheme="majorHAnsi" w:hAnsiTheme="majorHAnsi" w:cstheme="majorHAnsi"/>
+                <w:noProof/>
+                <w:webHidden/>
+              </w:rPr>
+              <w:tab/>
+            </w:r>
+            <w:r>
+              <w:rPr>
+                <w:rFonts w:asciiTheme="majorHAnsi" w:hAnsiTheme="majorHAnsi" w:cstheme="majorHAnsi"/>
+                <w:noProof/>
+                <w:webHidden/>
+              </w:rPr>
+              <w:fldChar w:fldCharType="begin"/>
+            </w:r>
+            <w:r>
+              <w:rPr>
+                <w:rFonts w:asciiTheme="majorHAnsi" w:hAnsiTheme="majorHAnsi" w:cstheme="majorHAnsi"/>
+                <w:noProof/>
+                <w:webHidden/>
+              </w:rPr>
+              <w:instrText xml:space="preserve"> PAGEREF _Toc86782289 \h </w:instrText>
+            </w:r>
+            <w:r>
+              <w:rPr>
+                <w:rFonts w:asciiTheme="majorHAnsi" w:hAnsiTheme="majorHAnsi" w:cstheme="majorHAnsi"/>
+                <w:noProof/>
+                <w:webHidden/>
+              </w:rPr>
+            </w:r>
+            <w:r>
+              <w:rPr>
+                <w:rFonts w:asciiTheme="majorHAnsi" w:hAnsiTheme="majorHAnsi" w:cstheme="majorHAnsi"/>
+                <w:noProof/>
+                <w:webHidden/>
+              </w:rPr>
+              <w:fldChar w:fldCharType="separate"/>
+            </w:r>
+            <w:r>
+              <w:rPr>
+                <w:rFonts w:asciiTheme="majorHAnsi" w:hAnsiTheme="majorHAnsi" w:cstheme="majorHAnsi"/>
+                <w:noProof/>
+                <w:webHidden/>
+              </w:rPr>
+              <w:t>4</w:t>
+            </w:r>
+            <w:r>
+              <w:rPr>
+                <w:rFonts w:asciiTheme="majorHAnsi" w:hAnsiTheme="majorHAnsi" w:cstheme="majorHAnsi"/>
+                <w:noProof/>
+                <w:webHidden/>
+              </w:rPr>
+              <w:fldChar w:fldCharType="end"/>
+            </w:r>
+          </w:hyperlink>
+        </w:p>
+        <w:p>
+          <w:pPr>
+            <w:pStyle w:val="TOC2"/>
+            <w:tabs>
+              <w:tab w:val="right" w:leader="dot" w:pos="9350"/>
+            </w:tabs>
+            <w:rPr>
+              <w:rFonts w:asciiTheme="majorHAnsi" w:eastAsiaTheme="minorEastAsia" w:hAnsiTheme="majorHAnsi" w:cstheme="majorHAnsi"/>
+              <w:smallCaps w:val="0"/>
+              <w:noProof/>
+              <w:sz w:val="24"/>
+              <w:szCs w:val="24"/>
+            </w:rPr>
+          </w:pPr>
+          <w:hyperlink w:anchor="_Toc86782290" w:history="1">
+            <w:r>
+              <w:rPr>
+                <w:rStyle w:val="Hyperlink"/>
+                <w:rFonts w:asciiTheme="majorHAnsi" w:hAnsiTheme="majorHAnsi" w:cstheme="majorHAnsi"/>
+                <w:noProof/>
+              </w:rPr>
+              <w:t>3.4 Planned Features</w:t>
+            </w:r>
+            <w:r>
+              <w:rPr>
+                <w:rFonts w:asciiTheme="majorHAnsi" w:hAnsiTheme="majorHAnsi" w:cstheme="majorHAnsi"/>
+                <w:noProof/>
+                <w:webHidden/>
+              </w:rPr>
+              <w:tab/>
+            </w:r>
+            <w:r>
+              <w:rPr>
+                <w:rFonts w:asciiTheme="majorHAnsi" w:hAnsiTheme="majorHAnsi" w:cstheme="majorHAnsi"/>
+                <w:noProof/>
+                <w:webHidden/>
+              </w:rPr>
+              <w:fldChar w:fldCharType="begin"/>
+            </w:r>
+            <w:r>
+              <w:rPr>
+                <w:rFonts w:asciiTheme="majorHAnsi" w:hAnsiTheme="majorHAnsi" w:cstheme="majorHAnsi"/>
+                <w:noProof/>
+                <w:webHidden/>
+              </w:rPr>
+              <w:instrText xml:space="preserve"> PAGEREF _Toc86782290 \h </w:instrText>
+            </w:r>
+            <w:r>
+              <w:rPr>
+                <w:rFonts w:asciiTheme="majorHAnsi" w:hAnsiTheme="majorHAnsi" w:cstheme="majorHAnsi"/>
+                <w:noProof/>
+                <w:webHidden/>
+              </w:rPr>
+            </w:r>
+            <w:r>
+              <w:rPr>
+                <w:rFonts w:asciiTheme="majorHAnsi" w:hAnsiTheme="majorHAnsi" w:cstheme="majorHAnsi"/>
+                <w:noProof/>
+                <w:webHidden/>
+              </w:rPr>
+              <w:fldChar w:fldCharType="separate"/>
+            </w:r>
+            <w:r>
+              <w:rPr>
+                <w:rFonts w:asciiTheme="majorHAnsi" w:hAnsiTheme="majorHAnsi" w:cstheme="majorHAnsi"/>
+                <w:noProof/>
+                <w:webHidden/>
+              </w:rPr>
+              <w:t>5</w:t>
             </w:r>
             <w:r>
               <w:rPr>
@@ -807,7 +1135,7 @@
               <w:szCs w:val="24"/>
             </w:rPr>
           </w:pPr>
-          <w:hyperlink w:anchor="_Toc86778178" w:history="1">
+          <w:hyperlink w:anchor="_Toc86782291" w:history="1">
             <w:r>
               <w:rPr>
                 <w:rStyle w:val="Hyperlink"/>
@@ -838,7 +1166,7 @@
                 <w:noProof/>
                 <w:webHidden/>
               </w:rPr>
-              <w:instrText xml:space="preserve"> PAGEREF _Toc86778178 \h </w:instrText>
+              <w:instrText xml:space="preserve"> PAGEREF _Toc86782291 \h </w:instrText>
             </w:r>
             <w:r>
               <w:rPr>
@@ -861,7 +1189,7 @@
                 <w:noProof/>
                 <w:webHidden/>
               </w:rPr>
-              <w:t>3</w:t>
+              <w:t>6</w:t>
             </w:r>
             <w:r>
               <w:rPr>
@@ -889,7 +1217,7 @@
               <w:szCs w:val="24"/>
             </w:rPr>
           </w:pPr>
-          <w:hyperlink w:anchor="_Toc86778179" w:history="1">
+          <w:hyperlink w:anchor="_Toc86782292" w:history="1">
             <w:r>
               <w:rPr>
                 <w:rStyle w:val="Hyperlink"/>
@@ -920,7 +1248,7 @@
                 <w:noProof/>
                 <w:webHidden/>
               </w:rPr>
-              <w:instrText xml:space="preserve"> PAGEREF _Toc86778179 \h </w:instrText>
+              <w:instrText xml:space="preserve"> PAGEREF _Toc86782292 \h </w:instrText>
             </w:r>
             <w:r>
               <w:rPr>
@@ -943,7 +1271,7 @@
                 <w:noProof/>
                 <w:webHidden/>
               </w:rPr>
-              <w:t>3</w:t>
+              <w:t>6</w:t>
             </w:r>
             <w:r>
               <w:rPr>
@@ -971,7 +1299,7 @@
               <w:szCs w:val="24"/>
             </w:rPr>
           </w:pPr>
-          <w:hyperlink w:anchor="_Toc86778180" w:history="1">
+          <w:hyperlink w:anchor="_Toc86782293" w:history="1">
             <w:r>
               <w:rPr>
                 <w:rStyle w:val="Hyperlink"/>
@@ -1002,7 +1330,7 @@
                 <w:noProof/>
                 <w:webHidden/>
               </w:rPr>
-              <w:instrText xml:space="preserve"> PAGEREF _Toc86778180 \h </w:instrText>
+              <w:instrText xml:space="preserve"> PAGEREF _Toc86782293 \h </w:instrText>
             </w:r>
             <w:r>
               <w:rPr>
@@ -1025,7 +1353,7 @@
                 <w:noProof/>
                 <w:webHidden/>
               </w:rPr>
-              <w:t>3</w:t>
+              <w:t>6</w:t>
             </w:r>
             <w:r>
               <w:rPr>
@@ -1051,7 +1379,7 @@
               <w:szCs w:val="24"/>
             </w:rPr>
           </w:pPr>
-          <w:hyperlink w:anchor="_Toc86778181" w:history="1">
+          <w:hyperlink w:anchor="_Toc86782294" w:history="1">
             <w:r>
               <w:rPr>
                 <w:rStyle w:val="Hyperlink"/>
@@ -1082,7 +1410,7 @@
                 <w:noProof/>
                 <w:webHidden/>
               </w:rPr>
-              <w:instrText xml:space="preserve"> PAGEREF _Toc86778181 \h </w:instrText>
+              <w:instrText xml:space="preserve"> PAGEREF _Toc86782294 \h </w:instrText>
             </w:r>
             <w:r>
               <w:rPr>
@@ -1105,7 +1433,7 @@
                 <w:noProof/>
                 <w:webHidden/>
               </w:rPr>
-              <w:t>3</w:t>
+              <w:t>6</w:t>
             </w:r>
             <w:r>
               <w:rPr>
@@ -1131,7 +1459,7 @@
               <w:szCs w:val="24"/>
             </w:rPr>
           </w:pPr>
-          <w:hyperlink w:anchor="_Toc86778182" w:history="1">
+          <w:hyperlink w:anchor="_Toc86782295" w:history="1">
             <w:r>
               <w:rPr>
                 <w:rStyle w:val="Hyperlink"/>
@@ -1162,7 +1490,7 @@
                 <w:noProof/>
                 <w:webHidden/>
               </w:rPr>
-              <w:instrText xml:space="preserve"> PAGEREF _Toc86778182 \h </w:instrText>
+              <w:instrText xml:space="preserve"> PAGEREF _Toc86782295 \h </w:instrText>
             </w:r>
             <w:r>
               <w:rPr>
@@ -1185,7 +1513,7 @@
                 <w:noProof/>
                 <w:webHidden/>
               </w:rPr>
-              <w:t>4</w:t>
+              <w:t>6</w:t>
             </w:r>
             <w:r>
               <w:rPr>
@@ -1213,7 +1541,7 @@
               <w:szCs w:val="24"/>
             </w:rPr>
           </w:pPr>
-          <w:hyperlink w:anchor="_Toc86778183" w:history="1">
+          <w:hyperlink w:anchor="_Toc86782296" w:history="1">
             <w:r>
               <w:rPr>
                 <w:rStyle w:val="Hyperlink"/>
@@ -1244,7 +1572,7 @@
                 <w:noProof/>
                 <w:webHidden/>
               </w:rPr>
-              <w:instrText xml:space="preserve"> PAGEREF _Toc86778183 \h </w:instrText>
+              <w:instrText xml:space="preserve"> PAGEREF _Toc86782296 \h </w:instrText>
             </w:r>
             <w:r>
               <w:rPr>
@@ -1267,7 +1595,7 @@
                 <w:noProof/>
                 <w:webHidden/>
               </w:rPr>
-              <w:t>4</w:t>
+              <w:t>6</w:t>
             </w:r>
             <w:r>
               <w:rPr>
@@ -1293,7 +1621,7 @@
               <w:szCs w:val="24"/>
             </w:rPr>
           </w:pPr>
-          <w:hyperlink w:anchor="_Toc86778184" w:history="1">
+          <w:hyperlink w:anchor="_Toc86782297" w:history="1">
             <w:r>
               <w:rPr>
                 <w:rStyle w:val="Hyperlink"/>
@@ -1324,7 +1652,7 @@
                 <w:noProof/>
                 <w:webHidden/>
               </w:rPr>
-              <w:instrText xml:space="preserve"> PAGEREF _Toc86778184 \h </w:instrText>
+              <w:instrText xml:space="preserve"> PAGEREF _Toc86782297 \h </w:instrText>
             </w:r>
             <w:r>
               <w:rPr>
@@ -1347,7 +1675,7 @@
                 <w:noProof/>
                 <w:webHidden/>
               </w:rPr>
-              <w:t>4</w:t>
+              <w:t>6</w:t>
             </w:r>
             <w:r>
               <w:rPr>
@@ -1403,7 +1731,7 @@
           <w:rFonts w:cstheme="majorHAnsi"/>
         </w:rPr>
       </w:pPr>
-      <w:bookmarkStart w:id="0" w:name="_Toc86778174"/>
+      <w:bookmarkStart w:id="0" w:name="_Toc86782283"/>
       <w:r>
         <w:rPr>
           <w:rFonts w:cstheme="majorHAnsi"/>
@@ -1432,14 +1760,8 @@
         <w:rPr>
           <w:rFonts w:asciiTheme="majorHAnsi" w:hAnsiTheme="majorHAnsi" w:cstheme="majorHAnsi"/>
         </w:rPr>
-        <w:t>This document</w:t>
+        <w:t>This document will include the plan for testing the critical use cases and functionalities described in the Vision Document.</w:t>
       </w:r>
-      <w:r>
-        <w:rPr>
-          <w:rFonts w:asciiTheme="majorHAnsi" w:hAnsiTheme="majorHAnsi" w:cstheme="majorHAnsi"/>
-        </w:rPr>
-        <w:t xml:space="preserve"> will include the plan for testing the critical use cases and functionalities described in the Vision Document.</w:t>
-      </w:r>
     </w:p>
     <w:p>
       <w:pPr>
@@ -1456,7 +1778,7 @@
           <w:rFonts w:cstheme="majorHAnsi"/>
         </w:rPr>
       </w:pPr>
-      <w:bookmarkStart w:id="1" w:name="_Toc86778175"/>
+      <w:bookmarkStart w:id="1" w:name="_Toc86782284"/>
       <w:r>
         <w:rPr>
           <w:rFonts w:cstheme="majorHAnsi"/>
@@ -1581,9 +1903,15 @@
     <w:p>
       <w:pPr>
         <w:pStyle w:val="Heading1"/>
-      </w:pPr>
-      <w:bookmarkStart w:id="2" w:name="_Toc86778176"/>
+        <w:rPr>
+          <w:rFonts w:cstheme="majorHAnsi"/>
+        </w:rPr>
+      </w:pPr>
+      <w:bookmarkStart w:id="2" w:name="_Toc86782285"/>
       <w:r>
+        <w:rPr>
+          <w:rFonts w:cstheme="majorHAnsi"/>
+        </w:rPr>
         <w:t>2. Features to Test</w:t>
       </w:r>
       <w:bookmarkEnd w:id="2"/>
@@ -1606,30 +1934,383 @@
         <w:rPr>
           <w:rFonts w:asciiTheme="majorHAnsi" w:hAnsiTheme="majorHAnsi" w:cstheme="majorHAnsi"/>
         </w:rPr>
-        <w:t>TBD</w:t>
+        <w:t>This section lists the requirements that will be tested for the Planr application. Each major feature has as designated identifier for test case references.</w:t>
       </w:r>
+    </w:p>
+    <w:p>
+      <w:pPr>
+        <w:rPr>
+          <w:rFonts w:asciiTheme="majorHAnsi" w:hAnsiTheme="majorHAnsi" w:cstheme="majorHAnsi"/>
+        </w:rPr>
+      </w:pPr>
+    </w:p>
+    <w:tbl>
+      <w:tblPr>
+        <w:tblStyle w:val="TableGrid"/>
+        <w:tblW w:w="0" w:type="auto"/>
+        <w:tblLook w:val="04A0" w:firstRow="1" w:lastRow="0" w:firstColumn="1" w:lastColumn="0" w:noHBand="0" w:noVBand="1"/>
+      </w:tblPr>
+      <w:tblGrid>
+        <w:gridCol w:w="3116"/>
+        <w:gridCol w:w="3117"/>
+        <w:gridCol w:w="3117"/>
+      </w:tblGrid>
+      <w:tr>
+        <w:tc>
+          <w:tcPr>
+            <w:tcW w:w="3116" w:type="dxa"/>
+            <w:shd w:val="clear" w:color="auto" w:fill="E7E6E6" w:themeFill="background2"/>
+          </w:tcPr>
+          <w:p>
+            <w:pPr>
+              <w:jc w:val="center"/>
+              <w:rPr>
+                <w:rFonts w:asciiTheme="majorHAnsi" w:hAnsiTheme="majorHAnsi" w:cstheme="majorHAnsi"/>
+                <w:b/>
+                <w:bCs/>
+              </w:rPr>
+            </w:pPr>
+            <w:r>
+              <w:rPr>
+                <w:rFonts w:asciiTheme="majorHAnsi" w:hAnsiTheme="majorHAnsi" w:cstheme="majorHAnsi"/>
+                <w:b/>
+                <w:bCs/>
+              </w:rPr>
+              <w:t>Actor</w:t>
+            </w:r>
+          </w:p>
+        </w:tc>
+        <w:tc>
+          <w:tcPr>
+            <w:tcW w:w="3117" w:type="dxa"/>
+            <w:shd w:val="clear" w:color="auto" w:fill="E7E6E6" w:themeFill="background2"/>
+          </w:tcPr>
+          <w:p>
+            <w:pPr>
+              <w:jc w:val="center"/>
+              <w:rPr>
+                <w:rFonts w:asciiTheme="majorHAnsi" w:hAnsiTheme="majorHAnsi" w:cstheme="majorHAnsi"/>
+                <w:b/>
+                <w:bCs/>
+              </w:rPr>
+            </w:pPr>
+            <w:r>
+              <w:rPr>
+                <w:rFonts w:asciiTheme="majorHAnsi" w:hAnsiTheme="majorHAnsi" w:cstheme="majorHAnsi"/>
+                <w:b/>
+                <w:bCs/>
+              </w:rPr>
+              <w:t>Feature Identifier</w:t>
+            </w:r>
+          </w:p>
+        </w:tc>
+        <w:tc>
+          <w:tcPr>
+            <w:tcW w:w="3117" w:type="dxa"/>
+            <w:shd w:val="clear" w:color="auto" w:fill="E7E6E6" w:themeFill="background2"/>
+          </w:tcPr>
+          <w:p>
+            <w:pPr>
+              <w:jc w:val="center"/>
+              <w:rPr>
+                <w:rFonts w:asciiTheme="majorHAnsi" w:hAnsiTheme="majorHAnsi" w:cstheme="majorHAnsi"/>
+                <w:b/>
+                <w:bCs/>
+              </w:rPr>
+            </w:pPr>
+            <w:r>
+              <w:rPr>
+                <w:rFonts w:asciiTheme="majorHAnsi" w:hAnsiTheme="majorHAnsi" w:cstheme="majorHAnsi"/>
+                <w:b/>
+                <w:bCs/>
+              </w:rPr>
+              <w:t>Description</w:t>
+            </w:r>
+          </w:p>
+        </w:tc>
+      </w:tr>
+      <w:tr>
+        <w:tc>
+          <w:tcPr>
+            <w:tcW w:w="3116" w:type="dxa"/>
+          </w:tcPr>
+          <w:p>
+            <w:pPr>
+              <w:rPr>
+                <w:rFonts w:asciiTheme="majorHAnsi" w:hAnsiTheme="majorHAnsi" w:cstheme="majorHAnsi"/>
+              </w:rPr>
+            </w:pPr>
+            <w:r>
+              <w:rPr>
+                <w:rFonts w:asciiTheme="majorHAnsi" w:hAnsiTheme="majorHAnsi" w:cstheme="majorHAnsi"/>
+              </w:rPr>
+              <w:t>User</w:t>
+            </w:r>
+          </w:p>
+        </w:tc>
+        <w:tc>
+          <w:tcPr>
+            <w:tcW w:w="3117" w:type="dxa"/>
+          </w:tcPr>
+          <w:p>
+            <w:pPr>
+              <w:rPr>
+                <w:rFonts w:asciiTheme="majorHAnsi" w:hAnsiTheme="majorHAnsi" w:cstheme="majorHAnsi"/>
+              </w:rPr>
+            </w:pPr>
+            <w:r>
+              <w:rPr>
+                <w:rFonts w:asciiTheme="majorHAnsi" w:hAnsiTheme="majorHAnsi" w:cstheme="majorHAnsi"/>
+              </w:rPr>
+              <w:t>PROJ</w:t>
+            </w:r>
+          </w:p>
+        </w:tc>
+        <w:tc>
+          <w:tcPr>
+            <w:tcW w:w="3117" w:type="dxa"/>
+          </w:tcPr>
+          <w:p>
+            <w:pPr>
+              <w:rPr>
+                <w:rFonts w:asciiTheme="majorHAnsi" w:hAnsiTheme="majorHAnsi" w:cstheme="majorHAnsi"/>
+              </w:rPr>
+            </w:pPr>
+            <w:r>
+              <w:rPr>
+                <w:rFonts w:asciiTheme="majorHAnsi" w:hAnsiTheme="majorHAnsi" w:cstheme="majorHAnsi"/>
+              </w:rPr>
+              <w:t>Project Setup / Settings</w:t>
+            </w:r>
+          </w:p>
+        </w:tc>
+      </w:tr>
+      <w:tr>
+        <w:tc>
+          <w:tcPr>
+            <w:tcW w:w="3116" w:type="dxa"/>
+          </w:tcPr>
+          <w:p>
+            <w:pPr>
+              <w:rPr>
+                <w:rFonts w:asciiTheme="majorHAnsi" w:hAnsiTheme="majorHAnsi" w:cstheme="majorHAnsi"/>
+              </w:rPr>
+            </w:pPr>
+          </w:p>
+        </w:tc>
+        <w:tc>
+          <w:tcPr>
+            <w:tcW w:w="3117" w:type="dxa"/>
+          </w:tcPr>
+          <w:p>
+            <w:pPr>
+              <w:rPr>
+                <w:rFonts w:asciiTheme="majorHAnsi" w:hAnsiTheme="majorHAnsi" w:cstheme="majorHAnsi"/>
+              </w:rPr>
+            </w:pPr>
+            <w:r>
+              <w:rPr>
+                <w:rFonts w:asciiTheme="majorHAnsi" w:hAnsiTheme="majorHAnsi" w:cstheme="majorHAnsi"/>
+              </w:rPr>
+              <w:t>FEAT</w:t>
+            </w:r>
+          </w:p>
+        </w:tc>
+        <w:tc>
+          <w:tcPr>
+            <w:tcW w:w="3117" w:type="dxa"/>
+          </w:tcPr>
+          <w:p>
+            <w:pPr>
+              <w:rPr>
+                <w:rFonts w:asciiTheme="majorHAnsi" w:hAnsiTheme="majorHAnsi" w:cstheme="majorHAnsi"/>
+              </w:rPr>
+            </w:pPr>
+            <w:r>
+              <w:rPr>
+                <w:rFonts w:asciiTheme="majorHAnsi" w:hAnsiTheme="majorHAnsi" w:cstheme="majorHAnsi"/>
+              </w:rPr>
+              <w:t>Feature Setup / Modification</w:t>
+            </w:r>
+          </w:p>
+        </w:tc>
+      </w:tr>
+      <w:tr>
+        <w:tc>
+          <w:tcPr>
+            <w:tcW w:w="3116" w:type="dxa"/>
+          </w:tcPr>
+          <w:p>
+            <w:pPr>
+              <w:rPr>
+                <w:rFonts w:asciiTheme="majorHAnsi" w:hAnsiTheme="majorHAnsi" w:cstheme="majorHAnsi"/>
+              </w:rPr>
+            </w:pPr>
+          </w:p>
+        </w:tc>
+        <w:tc>
+          <w:tcPr>
+            <w:tcW w:w="3117" w:type="dxa"/>
+          </w:tcPr>
+          <w:p>
+            <w:pPr>
+              <w:rPr>
+                <w:rFonts w:asciiTheme="majorHAnsi" w:hAnsiTheme="majorHAnsi" w:cstheme="majorHAnsi"/>
+              </w:rPr>
+            </w:pPr>
+            <w:r>
+              <w:rPr>
+                <w:rFonts w:asciiTheme="majorHAnsi" w:hAnsiTheme="majorHAnsi" w:cstheme="majorHAnsi"/>
+              </w:rPr>
+              <w:t>ENG</w:t>
+            </w:r>
+          </w:p>
+        </w:tc>
+        <w:tc>
+          <w:tcPr>
+            <w:tcW w:w="3117" w:type="dxa"/>
+          </w:tcPr>
+          <w:p>
+            <w:pPr>
+              <w:rPr>
+                <w:rFonts w:asciiTheme="majorHAnsi" w:hAnsiTheme="majorHAnsi" w:cstheme="majorHAnsi"/>
+              </w:rPr>
+            </w:pPr>
+            <w:r>
+              <w:rPr>
+                <w:rFonts w:asciiTheme="majorHAnsi" w:hAnsiTheme="majorHAnsi" w:cstheme="majorHAnsi"/>
+              </w:rPr>
+              <w:t>Engineer Setup / Modification</w:t>
+            </w:r>
+          </w:p>
+        </w:tc>
+      </w:tr>
+      <w:tr>
+        <w:tc>
+          <w:tcPr>
+            <w:tcW w:w="3116" w:type="dxa"/>
+          </w:tcPr>
+          <w:p>
+            <w:pPr>
+              <w:rPr>
+                <w:rFonts w:asciiTheme="majorHAnsi" w:hAnsiTheme="majorHAnsi" w:cstheme="majorHAnsi"/>
+              </w:rPr>
+            </w:pPr>
+          </w:p>
+        </w:tc>
+        <w:tc>
+          <w:tcPr>
+            <w:tcW w:w="3117" w:type="dxa"/>
+          </w:tcPr>
+          <w:p>
+            <w:pPr>
+              <w:rPr>
+                <w:rFonts w:asciiTheme="majorHAnsi" w:hAnsiTheme="majorHAnsi" w:cstheme="majorHAnsi"/>
+              </w:rPr>
+            </w:pPr>
+            <w:r>
+              <w:rPr>
+                <w:rFonts w:asciiTheme="majorHAnsi" w:hAnsiTheme="majorHAnsi" w:cstheme="majorHAnsi"/>
+              </w:rPr>
+              <w:t>PLAN</w:t>
+            </w:r>
+          </w:p>
+        </w:tc>
+        <w:tc>
+          <w:tcPr>
+            <w:tcW w:w="3117" w:type="dxa"/>
+          </w:tcPr>
+          <w:p>
+            <w:pPr>
+              <w:rPr>
+                <w:rFonts w:asciiTheme="majorHAnsi" w:hAnsiTheme="majorHAnsi" w:cstheme="majorHAnsi"/>
+              </w:rPr>
+            </w:pPr>
+            <w:r>
+              <w:rPr>
+                <w:rFonts w:asciiTheme="majorHAnsi" w:hAnsiTheme="majorHAnsi" w:cstheme="majorHAnsi"/>
+              </w:rPr>
+              <w:t>Planned Features</w:t>
+            </w:r>
+          </w:p>
+        </w:tc>
+      </w:tr>
+      <w:tr>
+        <w:tc>
+          <w:tcPr>
+            <w:tcW w:w="3116" w:type="dxa"/>
+          </w:tcPr>
+          <w:p>
+            <w:pPr>
+              <w:rPr>
+                <w:rFonts w:asciiTheme="majorHAnsi" w:hAnsiTheme="majorHAnsi" w:cstheme="majorHAnsi"/>
+              </w:rPr>
+            </w:pPr>
+          </w:p>
+        </w:tc>
+        <w:tc>
+          <w:tcPr>
+            <w:tcW w:w="3117" w:type="dxa"/>
+          </w:tcPr>
+          <w:p>
+            <w:pPr>
+              <w:rPr>
+                <w:rFonts w:asciiTheme="majorHAnsi" w:hAnsiTheme="majorHAnsi" w:cstheme="majorHAnsi"/>
+              </w:rPr>
+            </w:pPr>
+          </w:p>
+        </w:tc>
+        <w:tc>
+          <w:tcPr>
+            <w:tcW w:w="3117" w:type="dxa"/>
+          </w:tcPr>
+          <w:p>
+            <w:pPr>
+              <w:rPr>
+                <w:rFonts w:asciiTheme="majorHAnsi" w:hAnsiTheme="majorHAnsi" w:cstheme="majorHAnsi"/>
+              </w:rPr>
+            </w:pPr>
+          </w:p>
+        </w:tc>
+      </w:tr>
+    </w:tbl>
+    <w:p>
+      <w:pPr>
+        <w:rPr>
+          <w:rFonts w:asciiTheme="majorHAnsi" w:hAnsiTheme="majorHAnsi" w:cstheme="majorHAnsi"/>
+        </w:rPr>
+      </w:pPr>
+    </w:p>
+    <w:p>
+      <w:pPr>
+        <w:pStyle w:val="Heading1"/>
+        <w:rPr>
+          <w:rFonts w:cstheme="majorHAnsi"/>
+        </w:rPr>
+      </w:pPr>
+      <w:bookmarkStart w:id="3" w:name="_Toc86782286"/>
       <w:r>
         <w:rPr>
-          <w:rFonts w:asciiTheme="majorHAnsi" w:hAnsiTheme="majorHAnsi" w:cstheme="majorHAnsi"/>
-        </w:rPr>
-        <w:br/>
-      </w:r>
-    </w:p>
-    <w:p>
-      <w:pPr>
-        <w:pStyle w:val="Heading1"/>
-      </w:pPr>
-      <w:bookmarkStart w:id="3" w:name="_Toc86778177"/>
-      <w:r>
+          <w:rFonts w:cstheme="majorHAnsi"/>
+        </w:rPr>
         <w:t>3</w:t>
       </w:r>
       <w:r>
+        <w:rPr>
+          <w:rFonts w:cstheme="majorHAnsi"/>
+        </w:rPr>
         <w:t>.</w:t>
       </w:r>
       <w:r>
+        <w:rPr>
+          <w:rFonts w:cstheme="majorHAnsi"/>
+        </w:rPr>
         <w:t xml:space="preserve"> </w:t>
       </w:r>
       <w:r>
+        <w:rPr>
+          <w:rFonts w:cstheme="majorHAnsi"/>
+        </w:rPr>
         <w:t>Test Cases for User Requirements</w:t>
       </w:r>
       <w:bookmarkEnd w:id="3"/>
@@ -1643,18 +2324,1657 @@
     </w:p>
     <w:p>
       <w:pPr>
-        <w:ind w:firstLine="380"/>
-        <w:rPr>
-          <w:rFonts w:asciiTheme="majorHAnsi" w:hAnsiTheme="majorHAnsi" w:cstheme="majorHAnsi"/>
-        </w:rPr>
-      </w:pPr>
+        <w:pStyle w:val="Heading2"/>
+        <w:rPr>
+          <w:rFonts w:cstheme="majorHAnsi"/>
+        </w:rPr>
+      </w:pPr>
+      <w:bookmarkStart w:id="4" w:name="_Toc86782287"/>
       <w:r>
         <w:rPr>
-          <w:rFonts w:asciiTheme="majorHAnsi" w:hAnsiTheme="majorHAnsi" w:cstheme="majorHAnsi"/>
-        </w:rPr>
-        <w:t>TBD</w:t>
+          <w:rFonts w:cstheme="majorHAnsi"/>
+        </w:rPr>
+        <w:t>3.1 Project Setup / Settings</w:t>
       </w:r>
-    </w:p>
+      <w:bookmarkEnd w:id="4"/>
+    </w:p>
+    <w:p>
+      <w:pPr>
+        <w:rPr>
+          <w:rFonts w:asciiTheme="majorHAnsi" w:hAnsiTheme="majorHAnsi" w:cstheme="majorHAnsi"/>
+        </w:rPr>
+      </w:pPr>
+    </w:p>
+    <w:tbl>
+      <w:tblPr>
+        <w:tblStyle w:val="TableGrid"/>
+        <w:tblW w:w="0" w:type="auto"/>
+        <w:tblLook w:val="04A0" w:firstRow="1" w:lastRow="0" w:firstColumn="1" w:lastColumn="0" w:noHBand="0" w:noVBand="1"/>
+      </w:tblPr>
+      <w:tblGrid>
+        <w:gridCol w:w="2289"/>
+        <w:gridCol w:w="2110"/>
+        <w:gridCol w:w="2416"/>
+        <w:gridCol w:w="2535"/>
+      </w:tblGrid>
+      <w:tr>
+        <w:tc>
+          <w:tcPr>
+            <w:tcW w:w="2289" w:type="dxa"/>
+            <w:shd w:val="clear" w:color="auto" w:fill="E7E6E6" w:themeFill="background2"/>
+          </w:tcPr>
+          <w:p>
+            <w:pPr>
+              <w:jc w:val="center"/>
+              <w:rPr>
+                <w:rFonts w:asciiTheme="majorHAnsi" w:hAnsiTheme="majorHAnsi" w:cstheme="majorHAnsi"/>
+              </w:rPr>
+            </w:pPr>
+            <w:r>
+              <w:rPr>
+                <w:rFonts w:asciiTheme="majorHAnsi" w:hAnsiTheme="majorHAnsi" w:cstheme="majorHAnsi"/>
+                <w:color w:val="000000"/>
+              </w:rPr>
+              <w:t> </w:t>
+            </w:r>
+          </w:p>
+        </w:tc>
+        <w:tc>
+          <w:tcPr>
+            <w:tcW w:w="2110" w:type="dxa"/>
+            <w:shd w:val="clear" w:color="auto" w:fill="E7E6E6" w:themeFill="background2"/>
+            <w:vAlign w:val="center"/>
+          </w:tcPr>
+          <w:p>
+            <w:pPr>
+              <w:jc w:val="center"/>
+              <w:rPr>
+                <w:rFonts w:asciiTheme="majorHAnsi" w:hAnsiTheme="majorHAnsi" w:cstheme="majorHAnsi"/>
+                <w:b/>
+                <w:bCs/>
+              </w:rPr>
+            </w:pPr>
+            <w:r>
+              <w:rPr>
+                <w:rFonts w:asciiTheme="majorHAnsi" w:hAnsiTheme="majorHAnsi" w:cstheme="majorHAnsi"/>
+                <w:b/>
+                <w:bCs/>
+                <w:color w:val="000000"/>
+              </w:rPr>
+              <w:t>Test Case</w:t>
+            </w:r>
+          </w:p>
+        </w:tc>
+        <w:tc>
+          <w:tcPr>
+            <w:tcW w:w="2416" w:type="dxa"/>
+            <w:shd w:val="clear" w:color="auto" w:fill="E7E6E6" w:themeFill="background2"/>
+            <w:vAlign w:val="center"/>
+          </w:tcPr>
+          <w:p>
+            <w:pPr>
+              <w:jc w:val="center"/>
+              <w:rPr>
+                <w:rFonts w:asciiTheme="majorHAnsi" w:hAnsiTheme="majorHAnsi" w:cstheme="majorHAnsi"/>
+                <w:b/>
+                <w:bCs/>
+              </w:rPr>
+            </w:pPr>
+            <w:r>
+              <w:rPr>
+                <w:rFonts w:asciiTheme="majorHAnsi" w:hAnsiTheme="majorHAnsi" w:cstheme="majorHAnsi"/>
+                <w:b/>
+                <w:bCs/>
+                <w:color w:val="000000"/>
+              </w:rPr>
+              <w:t>Action</w:t>
+            </w:r>
+          </w:p>
+        </w:tc>
+        <w:tc>
+          <w:tcPr>
+            <w:tcW w:w="2535" w:type="dxa"/>
+            <w:shd w:val="clear" w:color="auto" w:fill="E7E6E6" w:themeFill="background2"/>
+            <w:vAlign w:val="center"/>
+          </w:tcPr>
+          <w:p>
+            <w:pPr>
+              <w:jc w:val="center"/>
+              <w:rPr>
+                <w:rFonts w:asciiTheme="majorHAnsi" w:hAnsiTheme="majorHAnsi" w:cstheme="majorHAnsi"/>
+                <w:b/>
+                <w:bCs/>
+              </w:rPr>
+            </w:pPr>
+            <w:r>
+              <w:rPr>
+                <w:rFonts w:asciiTheme="majorHAnsi" w:hAnsiTheme="majorHAnsi" w:cstheme="majorHAnsi"/>
+                <w:b/>
+                <w:bCs/>
+                <w:color w:val="000000"/>
+              </w:rPr>
+              <w:t>Result</w:t>
+            </w:r>
+          </w:p>
+        </w:tc>
+      </w:tr>
+      <w:tr>
+        <w:tc>
+          <w:tcPr>
+            <w:tcW w:w="2289" w:type="dxa"/>
+          </w:tcPr>
+          <w:p>
+            <w:pPr>
+              <w:rPr>
+                <w:rFonts w:asciiTheme="majorHAnsi" w:hAnsiTheme="majorHAnsi" w:cstheme="majorHAnsi"/>
+              </w:rPr>
+            </w:pPr>
+            <w:r>
+              <w:rPr>
+                <w:rFonts w:asciiTheme="majorHAnsi" w:hAnsiTheme="majorHAnsi" w:cstheme="majorHAnsi"/>
+                <w:color w:val="000000"/>
+              </w:rPr>
+              <w:t>PROJ.1.1</w:t>
+            </w:r>
+          </w:p>
+        </w:tc>
+        <w:tc>
+          <w:tcPr>
+            <w:tcW w:w="2110" w:type="dxa"/>
+          </w:tcPr>
+          <w:p>
+            <w:pPr>
+              <w:rPr>
+                <w:rFonts w:asciiTheme="majorHAnsi" w:hAnsiTheme="majorHAnsi" w:cstheme="majorHAnsi"/>
+              </w:rPr>
+            </w:pPr>
+            <w:r>
+              <w:rPr>
+                <w:rFonts w:asciiTheme="majorHAnsi" w:hAnsiTheme="majorHAnsi" w:cstheme="majorHAnsi"/>
+                <w:color w:val="000000"/>
+              </w:rPr>
+              <w:t>Project Setup / Settings</w:t>
+            </w:r>
+          </w:p>
+        </w:tc>
+        <w:tc>
+          <w:tcPr>
+            <w:tcW w:w="2416" w:type="dxa"/>
+          </w:tcPr>
+          <w:p>
+            <w:pPr>
+              <w:rPr>
+                <w:rFonts w:asciiTheme="majorHAnsi" w:hAnsiTheme="majorHAnsi" w:cstheme="majorHAnsi"/>
+              </w:rPr>
+            </w:pPr>
+            <w:r>
+              <w:rPr>
+                <w:rFonts w:asciiTheme="majorHAnsi" w:hAnsiTheme="majorHAnsi" w:cstheme="majorHAnsi"/>
+                <w:color w:val="000000"/>
+              </w:rPr>
+              <w:t>Setup an empty project.</w:t>
+            </w:r>
+          </w:p>
+        </w:tc>
+        <w:tc>
+          <w:tcPr>
+            <w:tcW w:w="2535" w:type="dxa"/>
+          </w:tcPr>
+          <w:p>
+            <w:pPr>
+              <w:rPr>
+                <w:rFonts w:asciiTheme="majorHAnsi" w:hAnsiTheme="majorHAnsi" w:cstheme="majorHAnsi"/>
+              </w:rPr>
+            </w:pPr>
+            <w:r>
+              <w:rPr>
+                <w:rFonts w:asciiTheme="majorHAnsi" w:hAnsiTheme="majorHAnsi" w:cstheme="majorHAnsi"/>
+                <w:color w:val="000000"/>
+              </w:rPr>
+              <w:t>Empty project created with project name with no assigned Engineers or Unplanned Features.</w:t>
+            </w:r>
+          </w:p>
+        </w:tc>
+      </w:tr>
+      <w:tr>
+        <w:tc>
+          <w:tcPr>
+            <w:tcW w:w="2289" w:type="dxa"/>
+          </w:tcPr>
+          <w:p>
+            <w:pPr>
+              <w:rPr>
+                <w:rFonts w:asciiTheme="majorHAnsi" w:hAnsiTheme="majorHAnsi" w:cstheme="majorHAnsi"/>
+              </w:rPr>
+            </w:pPr>
+            <w:r>
+              <w:rPr>
+                <w:rFonts w:asciiTheme="majorHAnsi" w:hAnsiTheme="majorHAnsi" w:cstheme="majorHAnsi"/>
+                <w:color w:val="000000"/>
+              </w:rPr>
+              <w:t>PROJ.1.2</w:t>
+            </w:r>
+          </w:p>
+        </w:tc>
+        <w:tc>
+          <w:tcPr>
+            <w:tcW w:w="2110" w:type="dxa"/>
+          </w:tcPr>
+          <w:p>
+            <w:pPr>
+              <w:rPr>
+                <w:rFonts w:asciiTheme="majorHAnsi" w:hAnsiTheme="majorHAnsi" w:cstheme="majorHAnsi"/>
+              </w:rPr>
+            </w:pPr>
+            <w:r>
+              <w:rPr>
+                <w:rFonts w:asciiTheme="majorHAnsi" w:hAnsiTheme="majorHAnsi" w:cstheme="majorHAnsi"/>
+                <w:color w:val="000000"/>
+              </w:rPr>
+              <w:t>Project Setup / Settings</w:t>
+            </w:r>
+          </w:p>
+        </w:tc>
+        <w:tc>
+          <w:tcPr>
+            <w:tcW w:w="2416" w:type="dxa"/>
+          </w:tcPr>
+          <w:p>
+            <w:pPr>
+              <w:rPr>
+                <w:rFonts w:asciiTheme="majorHAnsi" w:hAnsiTheme="majorHAnsi" w:cstheme="majorHAnsi"/>
+              </w:rPr>
+            </w:pPr>
+            <w:r>
+              <w:rPr>
+                <w:rFonts w:asciiTheme="majorHAnsi" w:hAnsiTheme="majorHAnsi" w:cstheme="majorHAnsi"/>
+                <w:color w:val="000000"/>
+              </w:rPr>
+              <w:t>Assign an Engineer to created project.</w:t>
+            </w:r>
+          </w:p>
+        </w:tc>
+        <w:tc>
+          <w:tcPr>
+            <w:tcW w:w="2535" w:type="dxa"/>
+          </w:tcPr>
+          <w:p>
+            <w:pPr>
+              <w:rPr>
+                <w:rFonts w:asciiTheme="majorHAnsi" w:hAnsiTheme="majorHAnsi" w:cstheme="majorHAnsi"/>
+              </w:rPr>
+            </w:pPr>
+            <w:r>
+              <w:rPr>
+                <w:rFonts w:asciiTheme="majorHAnsi" w:hAnsiTheme="majorHAnsi" w:cstheme="majorHAnsi"/>
+                <w:color w:val="000000"/>
+              </w:rPr>
+              <w:t>The project now has a name and one assigned Engineer.</w:t>
+            </w:r>
+          </w:p>
+        </w:tc>
+      </w:tr>
+      <w:tr>
+        <w:tc>
+          <w:tcPr>
+            <w:tcW w:w="2289" w:type="dxa"/>
+          </w:tcPr>
+          <w:p>
+            <w:pPr>
+              <w:rPr>
+                <w:rFonts w:asciiTheme="majorHAnsi" w:hAnsiTheme="majorHAnsi" w:cstheme="majorHAnsi"/>
+              </w:rPr>
+            </w:pPr>
+            <w:r>
+              <w:rPr>
+                <w:rFonts w:asciiTheme="majorHAnsi" w:hAnsiTheme="majorHAnsi" w:cstheme="majorHAnsi"/>
+                <w:color w:val="000000"/>
+              </w:rPr>
+              <w:t>PROJ.1.3</w:t>
+            </w:r>
+          </w:p>
+        </w:tc>
+        <w:tc>
+          <w:tcPr>
+            <w:tcW w:w="2110" w:type="dxa"/>
+          </w:tcPr>
+          <w:p>
+            <w:pPr>
+              <w:rPr>
+                <w:rFonts w:asciiTheme="majorHAnsi" w:hAnsiTheme="majorHAnsi" w:cstheme="majorHAnsi"/>
+              </w:rPr>
+            </w:pPr>
+            <w:r>
+              <w:rPr>
+                <w:rFonts w:asciiTheme="majorHAnsi" w:hAnsiTheme="majorHAnsi" w:cstheme="majorHAnsi"/>
+                <w:color w:val="000000"/>
+              </w:rPr>
+              <w:t>Project Setup / Settings</w:t>
+            </w:r>
+          </w:p>
+        </w:tc>
+        <w:tc>
+          <w:tcPr>
+            <w:tcW w:w="2416" w:type="dxa"/>
+          </w:tcPr>
+          <w:p>
+            <w:pPr>
+              <w:rPr>
+                <w:rFonts w:asciiTheme="majorHAnsi" w:hAnsiTheme="majorHAnsi" w:cstheme="majorHAnsi"/>
+              </w:rPr>
+            </w:pPr>
+            <w:r>
+              <w:rPr>
+                <w:rFonts w:asciiTheme="majorHAnsi" w:hAnsiTheme="majorHAnsi" w:cstheme="majorHAnsi"/>
+                <w:color w:val="000000"/>
+              </w:rPr>
+              <w:t>Remove an Engineer from a project.</w:t>
+            </w:r>
+          </w:p>
+        </w:tc>
+        <w:tc>
+          <w:tcPr>
+            <w:tcW w:w="2535" w:type="dxa"/>
+          </w:tcPr>
+          <w:p>
+            <w:pPr>
+              <w:rPr>
+                <w:rFonts w:asciiTheme="majorHAnsi" w:hAnsiTheme="majorHAnsi" w:cstheme="majorHAnsi"/>
+              </w:rPr>
+            </w:pPr>
+            <w:r>
+              <w:rPr>
+                <w:rFonts w:asciiTheme="majorHAnsi" w:hAnsiTheme="majorHAnsi" w:cstheme="majorHAnsi"/>
+                <w:color w:val="000000"/>
+              </w:rPr>
+              <w:t>The project no longer has an assigned Engineer.</w:t>
+            </w:r>
+          </w:p>
+        </w:tc>
+      </w:tr>
+      <w:tr>
+        <w:tc>
+          <w:tcPr>
+            <w:tcW w:w="2289" w:type="dxa"/>
+          </w:tcPr>
+          <w:p>
+            <w:pPr>
+              <w:rPr>
+                <w:rFonts w:asciiTheme="majorHAnsi" w:hAnsiTheme="majorHAnsi" w:cstheme="majorHAnsi"/>
+              </w:rPr>
+            </w:pPr>
+            <w:r>
+              <w:rPr>
+                <w:rFonts w:asciiTheme="majorHAnsi" w:hAnsiTheme="majorHAnsi" w:cstheme="majorHAnsi"/>
+                <w:color w:val="000000"/>
+              </w:rPr>
+              <w:lastRenderedPageBreak/>
+              <w:t>PROJ.1.4</w:t>
+            </w:r>
+          </w:p>
+        </w:tc>
+        <w:tc>
+          <w:tcPr>
+            <w:tcW w:w="2110" w:type="dxa"/>
+          </w:tcPr>
+          <w:p>
+            <w:pPr>
+              <w:rPr>
+                <w:rFonts w:asciiTheme="majorHAnsi" w:hAnsiTheme="majorHAnsi" w:cstheme="majorHAnsi"/>
+              </w:rPr>
+            </w:pPr>
+            <w:r>
+              <w:rPr>
+                <w:rFonts w:asciiTheme="majorHAnsi" w:hAnsiTheme="majorHAnsi" w:cstheme="majorHAnsi"/>
+                <w:color w:val="000000"/>
+              </w:rPr>
+              <w:t>Project Setup / Settings</w:t>
+            </w:r>
+          </w:p>
+        </w:tc>
+        <w:tc>
+          <w:tcPr>
+            <w:tcW w:w="2416" w:type="dxa"/>
+          </w:tcPr>
+          <w:p>
+            <w:pPr>
+              <w:rPr>
+                <w:rFonts w:asciiTheme="majorHAnsi" w:hAnsiTheme="majorHAnsi" w:cstheme="majorHAnsi"/>
+              </w:rPr>
+            </w:pPr>
+            <w:r>
+              <w:rPr>
+                <w:rFonts w:asciiTheme="majorHAnsi" w:hAnsiTheme="majorHAnsi" w:cstheme="majorHAnsi"/>
+                <w:color w:val="000000"/>
+              </w:rPr>
+              <w:t>Assign an unplanned feature to created project with one engineer.</w:t>
+            </w:r>
+          </w:p>
+        </w:tc>
+        <w:tc>
+          <w:tcPr>
+            <w:tcW w:w="2535" w:type="dxa"/>
+          </w:tcPr>
+          <w:p>
+            <w:pPr>
+              <w:rPr>
+                <w:rFonts w:asciiTheme="majorHAnsi" w:hAnsiTheme="majorHAnsi" w:cstheme="majorHAnsi"/>
+              </w:rPr>
+            </w:pPr>
+            <w:r>
+              <w:rPr>
+                <w:rFonts w:asciiTheme="majorHAnsi" w:hAnsiTheme="majorHAnsi" w:cstheme="majorHAnsi"/>
+                <w:color w:val="000000"/>
+              </w:rPr>
+              <w:t>The project now has an assigned Engineer and one unplanned feature.</w:t>
+            </w:r>
+          </w:p>
+        </w:tc>
+      </w:tr>
+      <w:tr>
+        <w:tc>
+          <w:tcPr>
+            <w:tcW w:w="2289" w:type="dxa"/>
+          </w:tcPr>
+          <w:p>
+            <w:pPr>
+              <w:rPr>
+                <w:rFonts w:asciiTheme="majorHAnsi" w:hAnsiTheme="majorHAnsi" w:cstheme="majorHAnsi"/>
+              </w:rPr>
+            </w:pPr>
+            <w:r>
+              <w:rPr>
+                <w:rFonts w:asciiTheme="majorHAnsi" w:hAnsiTheme="majorHAnsi" w:cstheme="majorHAnsi"/>
+                <w:color w:val="000000"/>
+              </w:rPr>
+              <w:t>PROJ.1.5</w:t>
+            </w:r>
+          </w:p>
+        </w:tc>
+        <w:tc>
+          <w:tcPr>
+            <w:tcW w:w="2110" w:type="dxa"/>
+          </w:tcPr>
+          <w:p>
+            <w:pPr>
+              <w:rPr>
+                <w:rFonts w:asciiTheme="majorHAnsi" w:hAnsiTheme="majorHAnsi" w:cstheme="majorHAnsi"/>
+              </w:rPr>
+            </w:pPr>
+            <w:r>
+              <w:rPr>
+                <w:rFonts w:asciiTheme="majorHAnsi" w:hAnsiTheme="majorHAnsi" w:cstheme="majorHAnsi"/>
+                <w:color w:val="000000"/>
+              </w:rPr>
+              <w:t>Project Setup / Settings</w:t>
+            </w:r>
+          </w:p>
+        </w:tc>
+        <w:tc>
+          <w:tcPr>
+            <w:tcW w:w="2416" w:type="dxa"/>
+          </w:tcPr>
+          <w:p>
+            <w:pPr>
+              <w:rPr>
+                <w:rFonts w:asciiTheme="majorHAnsi" w:hAnsiTheme="majorHAnsi" w:cstheme="majorHAnsi"/>
+              </w:rPr>
+            </w:pPr>
+            <w:r>
+              <w:rPr>
+                <w:rFonts w:asciiTheme="majorHAnsi" w:hAnsiTheme="majorHAnsi" w:cstheme="majorHAnsi"/>
+                <w:color w:val="000000"/>
+              </w:rPr>
+              <w:t>Adjust the Planr settings to have an average velocity of 10 points per Engineer, a sprint length of two weeks, and an estimate padding of 0%.</w:t>
+            </w:r>
+          </w:p>
+        </w:tc>
+        <w:tc>
+          <w:tcPr>
+            <w:tcW w:w="2535" w:type="dxa"/>
+          </w:tcPr>
+          <w:p>
+            <w:pPr>
+              <w:rPr>
+                <w:rFonts w:asciiTheme="majorHAnsi" w:hAnsiTheme="majorHAnsi" w:cstheme="majorHAnsi"/>
+              </w:rPr>
+            </w:pPr>
+            <w:r>
+              <w:rPr>
+                <w:rFonts w:asciiTheme="majorHAnsi" w:hAnsiTheme="majorHAnsi" w:cstheme="majorHAnsi"/>
+                <w:color w:val="000000"/>
+              </w:rPr>
+              <w:t>The settings reflect the changes applied.</w:t>
+            </w:r>
+          </w:p>
+        </w:tc>
+      </w:tr>
+    </w:tbl>
+    <w:p>
+      <w:pPr>
+        <w:rPr>
+          <w:rFonts w:asciiTheme="majorHAnsi" w:hAnsiTheme="majorHAnsi" w:cstheme="majorHAnsi"/>
+        </w:rPr>
+      </w:pPr>
+    </w:p>
+    <w:p>
+      <w:pPr>
+        <w:rPr>
+          <w:rFonts w:asciiTheme="majorHAnsi" w:hAnsiTheme="majorHAnsi" w:cstheme="majorHAnsi"/>
+        </w:rPr>
+      </w:pPr>
+    </w:p>
+    <w:p>
+      <w:pPr>
+        <w:pStyle w:val="Heading2"/>
+        <w:rPr>
+          <w:rFonts w:cstheme="majorHAnsi"/>
+        </w:rPr>
+      </w:pPr>
+      <w:bookmarkStart w:id="5" w:name="_Toc86782288"/>
+      <w:r>
+        <w:rPr>
+          <w:rFonts w:cstheme="majorHAnsi"/>
+        </w:rPr>
+        <w:t>3.</w:t>
+      </w:r>
+      <w:r>
+        <w:rPr>
+          <w:rFonts w:cstheme="majorHAnsi"/>
+        </w:rPr>
+        <w:t>2</w:t>
+      </w:r>
+      <w:r>
+        <w:rPr>
+          <w:rFonts w:cstheme="majorHAnsi"/>
+        </w:rPr>
+        <w:t xml:space="preserve"> </w:t>
+      </w:r>
+      <w:r>
+        <w:rPr>
+          <w:rFonts w:cstheme="majorHAnsi"/>
+        </w:rPr>
+        <w:t>Feature Setup / Modification</w:t>
+      </w:r>
+      <w:bookmarkEnd w:id="5"/>
+    </w:p>
+    <w:p>
+      <w:pPr>
+        <w:rPr>
+          <w:rFonts w:asciiTheme="majorHAnsi" w:hAnsiTheme="majorHAnsi" w:cstheme="majorHAnsi"/>
+        </w:rPr>
+      </w:pPr>
+    </w:p>
+    <w:tbl>
+      <w:tblPr>
+        <w:tblStyle w:val="TableGrid"/>
+        <w:tblW w:w="0" w:type="auto"/>
+        <w:tblLook w:val="04A0" w:firstRow="1" w:lastRow="0" w:firstColumn="1" w:lastColumn="0" w:noHBand="0" w:noVBand="1"/>
+      </w:tblPr>
+      <w:tblGrid>
+        <w:gridCol w:w="2289"/>
+        <w:gridCol w:w="2110"/>
+        <w:gridCol w:w="2416"/>
+        <w:gridCol w:w="2535"/>
+      </w:tblGrid>
+      <w:tr>
+        <w:tc>
+          <w:tcPr>
+            <w:tcW w:w="2289" w:type="dxa"/>
+            <w:shd w:val="clear" w:color="auto" w:fill="E7E6E6" w:themeFill="background2"/>
+          </w:tcPr>
+          <w:p>
+            <w:pPr>
+              <w:jc w:val="center"/>
+              <w:rPr>
+                <w:rFonts w:asciiTheme="majorHAnsi" w:hAnsiTheme="majorHAnsi" w:cstheme="majorHAnsi"/>
+              </w:rPr>
+            </w:pPr>
+            <w:r>
+              <w:rPr>
+                <w:rFonts w:asciiTheme="majorHAnsi" w:hAnsiTheme="majorHAnsi" w:cstheme="majorHAnsi"/>
+                <w:color w:val="000000"/>
+              </w:rPr>
+              <w:t> </w:t>
+            </w:r>
+          </w:p>
+        </w:tc>
+        <w:tc>
+          <w:tcPr>
+            <w:tcW w:w="2110" w:type="dxa"/>
+            <w:shd w:val="clear" w:color="auto" w:fill="E7E6E6" w:themeFill="background2"/>
+            <w:vAlign w:val="center"/>
+          </w:tcPr>
+          <w:p>
+            <w:pPr>
+              <w:jc w:val="center"/>
+              <w:rPr>
+                <w:rFonts w:asciiTheme="majorHAnsi" w:hAnsiTheme="majorHAnsi" w:cstheme="majorHAnsi"/>
+                <w:b/>
+                <w:bCs/>
+              </w:rPr>
+            </w:pPr>
+            <w:r>
+              <w:rPr>
+                <w:rFonts w:asciiTheme="majorHAnsi" w:hAnsiTheme="majorHAnsi" w:cstheme="majorHAnsi"/>
+                <w:b/>
+                <w:bCs/>
+                <w:color w:val="000000"/>
+              </w:rPr>
+              <w:t>Test Case</w:t>
+            </w:r>
+          </w:p>
+        </w:tc>
+        <w:tc>
+          <w:tcPr>
+            <w:tcW w:w="2416" w:type="dxa"/>
+            <w:shd w:val="clear" w:color="auto" w:fill="E7E6E6" w:themeFill="background2"/>
+            <w:vAlign w:val="center"/>
+          </w:tcPr>
+          <w:p>
+            <w:pPr>
+              <w:jc w:val="center"/>
+              <w:rPr>
+                <w:rFonts w:asciiTheme="majorHAnsi" w:hAnsiTheme="majorHAnsi" w:cstheme="majorHAnsi"/>
+                <w:b/>
+                <w:bCs/>
+              </w:rPr>
+            </w:pPr>
+            <w:r>
+              <w:rPr>
+                <w:rFonts w:asciiTheme="majorHAnsi" w:hAnsiTheme="majorHAnsi" w:cstheme="majorHAnsi"/>
+                <w:b/>
+                <w:bCs/>
+                <w:color w:val="000000"/>
+              </w:rPr>
+              <w:t>Action</w:t>
+            </w:r>
+          </w:p>
+        </w:tc>
+        <w:tc>
+          <w:tcPr>
+            <w:tcW w:w="2535" w:type="dxa"/>
+            <w:shd w:val="clear" w:color="auto" w:fill="E7E6E6" w:themeFill="background2"/>
+            <w:vAlign w:val="center"/>
+          </w:tcPr>
+          <w:p>
+            <w:pPr>
+              <w:jc w:val="center"/>
+              <w:rPr>
+                <w:rFonts w:asciiTheme="majorHAnsi" w:hAnsiTheme="majorHAnsi" w:cstheme="majorHAnsi"/>
+                <w:b/>
+                <w:bCs/>
+              </w:rPr>
+            </w:pPr>
+            <w:r>
+              <w:rPr>
+                <w:rFonts w:asciiTheme="majorHAnsi" w:hAnsiTheme="majorHAnsi" w:cstheme="majorHAnsi"/>
+                <w:b/>
+                <w:bCs/>
+                <w:color w:val="000000"/>
+              </w:rPr>
+              <w:t>Result</w:t>
+            </w:r>
+          </w:p>
+        </w:tc>
+      </w:tr>
+      <w:tr>
+        <w:tc>
+          <w:tcPr>
+            <w:tcW w:w="2289" w:type="dxa"/>
+          </w:tcPr>
+          <w:p>
+            <w:pPr>
+              <w:rPr>
+                <w:rFonts w:asciiTheme="majorHAnsi" w:hAnsiTheme="majorHAnsi" w:cstheme="majorHAnsi"/>
+              </w:rPr>
+            </w:pPr>
+            <w:r>
+              <w:rPr>
+                <w:rFonts w:asciiTheme="majorHAnsi" w:hAnsiTheme="majorHAnsi" w:cstheme="majorHAnsi"/>
+                <w:color w:val="000000"/>
+              </w:rPr>
+              <w:t>FEAT.1.1</w:t>
+            </w:r>
+          </w:p>
+        </w:tc>
+        <w:tc>
+          <w:tcPr>
+            <w:tcW w:w="2110" w:type="dxa"/>
+          </w:tcPr>
+          <w:p>
+            <w:pPr>
+              <w:rPr>
+                <w:rFonts w:asciiTheme="majorHAnsi" w:hAnsiTheme="majorHAnsi" w:cstheme="majorHAnsi"/>
+              </w:rPr>
+            </w:pPr>
+            <w:r>
+              <w:rPr>
+                <w:rFonts w:asciiTheme="majorHAnsi" w:hAnsiTheme="majorHAnsi" w:cstheme="majorHAnsi"/>
+                <w:color w:val="000000"/>
+              </w:rPr>
+              <w:t>Feature Setup / Modification</w:t>
+            </w:r>
+          </w:p>
+        </w:tc>
+        <w:tc>
+          <w:tcPr>
+            <w:tcW w:w="2416" w:type="dxa"/>
+          </w:tcPr>
+          <w:p>
+            <w:pPr>
+              <w:rPr>
+                <w:rFonts w:asciiTheme="majorHAnsi" w:hAnsiTheme="majorHAnsi" w:cstheme="majorHAnsi"/>
+              </w:rPr>
+            </w:pPr>
+            <w:r>
+              <w:rPr>
+                <w:rFonts w:asciiTheme="majorHAnsi" w:hAnsiTheme="majorHAnsi" w:cstheme="majorHAnsi"/>
+                <w:color w:val="000000"/>
+              </w:rPr>
+              <w:t xml:space="preserve">Create an unplanned feature with a name, summary, at least one platform, an effort </w:t>
+            </w:r>
+            <w:proofErr w:type="gramStart"/>
+            <w:r>
+              <w:rPr>
+                <w:rFonts w:asciiTheme="majorHAnsi" w:hAnsiTheme="majorHAnsi" w:cstheme="majorHAnsi"/>
+                <w:color w:val="000000"/>
+              </w:rPr>
+              <w:t>estimate</w:t>
+            </w:r>
+            <w:proofErr w:type="gramEnd"/>
+            <w:r>
+              <w:rPr>
+                <w:rFonts w:asciiTheme="majorHAnsi" w:hAnsiTheme="majorHAnsi" w:cstheme="majorHAnsi"/>
+                <w:color w:val="000000"/>
+              </w:rPr>
+              <w:t xml:space="preserve"> above 0 points, a priority between 0 and 1000, and no concurrency allowed.</w:t>
+            </w:r>
+          </w:p>
+        </w:tc>
+        <w:tc>
+          <w:tcPr>
+            <w:tcW w:w="2535" w:type="dxa"/>
+          </w:tcPr>
+          <w:p>
+            <w:pPr>
+              <w:rPr>
+                <w:rFonts w:asciiTheme="majorHAnsi" w:hAnsiTheme="majorHAnsi" w:cstheme="majorHAnsi"/>
+              </w:rPr>
+            </w:pPr>
+            <w:r>
+              <w:rPr>
+                <w:rFonts w:asciiTheme="majorHAnsi" w:hAnsiTheme="majorHAnsi" w:cstheme="majorHAnsi"/>
+                <w:color w:val="000000"/>
+              </w:rPr>
+              <w:t>A valid created, unplanned feature.</w:t>
+            </w:r>
+          </w:p>
+        </w:tc>
+      </w:tr>
+      <w:tr>
+        <w:tc>
+          <w:tcPr>
+            <w:tcW w:w="2289" w:type="dxa"/>
+          </w:tcPr>
+          <w:p>
+            <w:pPr>
+              <w:rPr>
+                <w:rFonts w:asciiTheme="majorHAnsi" w:hAnsiTheme="majorHAnsi" w:cstheme="majorHAnsi"/>
+              </w:rPr>
+            </w:pPr>
+            <w:r>
+              <w:rPr>
+                <w:rFonts w:asciiTheme="majorHAnsi" w:hAnsiTheme="majorHAnsi" w:cstheme="majorHAnsi"/>
+                <w:color w:val="000000"/>
+              </w:rPr>
+              <w:t>FEAT.1.2</w:t>
+            </w:r>
+          </w:p>
+        </w:tc>
+        <w:tc>
+          <w:tcPr>
+            <w:tcW w:w="2110" w:type="dxa"/>
+          </w:tcPr>
+          <w:p>
+            <w:pPr>
+              <w:rPr>
+                <w:rFonts w:asciiTheme="majorHAnsi" w:hAnsiTheme="majorHAnsi" w:cstheme="majorHAnsi"/>
+              </w:rPr>
+            </w:pPr>
+            <w:r>
+              <w:rPr>
+                <w:rFonts w:asciiTheme="majorHAnsi" w:hAnsiTheme="majorHAnsi" w:cstheme="majorHAnsi"/>
+                <w:color w:val="000000"/>
+              </w:rPr>
+              <w:t>Feature Setup / Modification</w:t>
+            </w:r>
+          </w:p>
+        </w:tc>
+        <w:tc>
+          <w:tcPr>
+            <w:tcW w:w="2416" w:type="dxa"/>
+          </w:tcPr>
+          <w:p>
+            <w:pPr>
+              <w:rPr>
+                <w:rFonts w:asciiTheme="majorHAnsi" w:hAnsiTheme="majorHAnsi" w:cstheme="majorHAnsi"/>
+              </w:rPr>
+            </w:pPr>
+            <w:r>
+              <w:rPr>
+                <w:rFonts w:asciiTheme="majorHAnsi" w:hAnsiTheme="majorHAnsi" w:cstheme="majorHAnsi"/>
+                <w:color w:val="000000"/>
+              </w:rPr>
+              <w:t>Create an invalid unplanned feature by attempting to assign an invalid point value of 300 sprint points.</w:t>
+            </w:r>
+          </w:p>
+        </w:tc>
+        <w:tc>
+          <w:tcPr>
+            <w:tcW w:w="2535" w:type="dxa"/>
+          </w:tcPr>
+          <w:p>
+            <w:pPr>
+              <w:rPr>
+                <w:rFonts w:asciiTheme="majorHAnsi" w:hAnsiTheme="majorHAnsi" w:cstheme="majorHAnsi"/>
+              </w:rPr>
+            </w:pPr>
+            <w:r>
+              <w:rPr>
+                <w:rFonts w:asciiTheme="majorHAnsi" w:hAnsiTheme="majorHAnsi" w:cstheme="majorHAnsi"/>
+                <w:color w:val="000000"/>
+              </w:rPr>
+              <w:t>An error message is displayed showing the invalid input information.</w:t>
+            </w:r>
+          </w:p>
+        </w:tc>
+      </w:tr>
+    </w:tbl>
+    <w:p>
+      <w:pPr>
+        <w:rPr>
+          <w:rFonts w:asciiTheme="majorHAnsi" w:hAnsiTheme="majorHAnsi" w:cstheme="majorHAnsi"/>
+        </w:rPr>
+      </w:pPr>
+    </w:p>
+    <w:p>
+      <w:pPr>
+        <w:rPr>
+          <w:rFonts w:asciiTheme="majorHAnsi" w:hAnsiTheme="majorHAnsi" w:cstheme="majorHAnsi"/>
+        </w:rPr>
+      </w:pPr>
+    </w:p>
+    <w:p>
+      <w:pPr>
+        <w:pStyle w:val="Heading2"/>
+        <w:rPr>
+          <w:rFonts w:cstheme="majorHAnsi"/>
+        </w:rPr>
+      </w:pPr>
+      <w:bookmarkStart w:id="6" w:name="_Toc86782289"/>
+      <w:r>
+        <w:rPr>
+          <w:rFonts w:cstheme="majorHAnsi"/>
+        </w:rPr>
+        <w:t>3.</w:t>
+      </w:r>
+      <w:r>
+        <w:rPr>
+          <w:rFonts w:cstheme="majorHAnsi"/>
+        </w:rPr>
+        <w:t>3</w:t>
+      </w:r>
+      <w:r>
+        <w:rPr>
+          <w:rFonts w:cstheme="majorHAnsi"/>
+        </w:rPr>
+        <w:t xml:space="preserve"> </w:t>
+      </w:r>
+      <w:r>
+        <w:rPr>
+          <w:rFonts w:cstheme="majorHAnsi"/>
+        </w:rPr>
+        <w:t xml:space="preserve">Engineer </w:t>
+      </w:r>
+      <w:r>
+        <w:rPr>
+          <w:rFonts w:cstheme="majorHAnsi"/>
+        </w:rPr>
+        <w:t>Setup / Settings</w:t>
+      </w:r>
+      <w:bookmarkEnd w:id="6"/>
+    </w:p>
+    <w:p>
+      <w:pPr>
+        <w:rPr>
+          <w:rFonts w:asciiTheme="majorHAnsi" w:hAnsiTheme="majorHAnsi" w:cstheme="majorHAnsi"/>
+        </w:rPr>
+      </w:pPr>
+    </w:p>
+    <w:tbl>
+      <w:tblPr>
+        <w:tblStyle w:val="TableGrid"/>
+        <w:tblW w:w="0" w:type="auto"/>
+        <w:tblLook w:val="04A0" w:firstRow="1" w:lastRow="0" w:firstColumn="1" w:lastColumn="0" w:noHBand="0" w:noVBand="1"/>
+      </w:tblPr>
+      <w:tblGrid>
+        <w:gridCol w:w="2289"/>
+        <w:gridCol w:w="2110"/>
+        <w:gridCol w:w="2416"/>
+        <w:gridCol w:w="2535"/>
+      </w:tblGrid>
+      <w:tr>
+        <w:tc>
+          <w:tcPr>
+            <w:tcW w:w="2289" w:type="dxa"/>
+            <w:shd w:val="clear" w:color="auto" w:fill="E7E6E6" w:themeFill="background2"/>
+          </w:tcPr>
+          <w:p>
+            <w:pPr>
+              <w:jc w:val="center"/>
+              <w:rPr>
+                <w:rFonts w:asciiTheme="majorHAnsi" w:hAnsiTheme="majorHAnsi" w:cstheme="majorHAnsi"/>
+              </w:rPr>
+            </w:pPr>
+            <w:r>
+              <w:rPr>
+                <w:rFonts w:asciiTheme="majorHAnsi" w:hAnsiTheme="majorHAnsi" w:cstheme="majorHAnsi"/>
+                <w:color w:val="000000"/>
+              </w:rPr>
+              <w:t> </w:t>
+            </w:r>
+          </w:p>
+        </w:tc>
+        <w:tc>
+          <w:tcPr>
+            <w:tcW w:w="2110" w:type="dxa"/>
+            <w:shd w:val="clear" w:color="auto" w:fill="E7E6E6" w:themeFill="background2"/>
+            <w:vAlign w:val="center"/>
+          </w:tcPr>
+          <w:p>
+            <w:pPr>
+              <w:jc w:val="center"/>
+              <w:rPr>
+                <w:rFonts w:asciiTheme="majorHAnsi" w:hAnsiTheme="majorHAnsi" w:cstheme="majorHAnsi"/>
+                <w:b/>
+                <w:bCs/>
+              </w:rPr>
+            </w:pPr>
+            <w:r>
+              <w:rPr>
+                <w:rFonts w:asciiTheme="majorHAnsi" w:hAnsiTheme="majorHAnsi" w:cstheme="majorHAnsi"/>
+                <w:b/>
+                <w:bCs/>
+                <w:color w:val="000000"/>
+              </w:rPr>
+              <w:t>Test Case</w:t>
+            </w:r>
+          </w:p>
+        </w:tc>
+        <w:tc>
+          <w:tcPr>
+            <w:tcW w:w="2416" w:type="dxa"/>
+            <w:shd w:val="clear" w:color="auto" w:fill="E7E6E6" w:themeFill="background2"/>
+            <w:vAlign w:val="center"/>
+          </w:tcPr>
+          <w:p>
+            <w:pPr>
+              <w:jc w:val="center"/>
+              <w:rPr>
+                <w:rFonts w:asciiTheme="majorHAnsi" w:hAnsiTheme="majorHAnsi" w:cstheme="majorHAnsi"/>
+                <w:b/>
+                <w:bCs/>
+              </w:rPr>
+            </w:pPr>
+            <w:r>
+              <w:rPr>
+                <w:rFonts w:asciiTheme="majorHAnsi" w:hAnsiTheme="majorHAnsi" w:cstheme="majorHAnsi"/>
+                <w:b/>
+                <w:bCs/>
+                <w:color w:val="000000"/>
+              </w:rPr>
+              <w:t>Action</w:t>
+            </w:r>
+          </w:p>
+        </w:tc>
+        <w:tc>
+          <w:tcPr>
+            <w:tcW w:w="2535" w:type="dxa"/>
+            <w:shd w:val="clear" w:color="auto" w:fill="E7E6E6" w:themeFill="background2"/>
+            <w:vAlign w:val="center"/>
+          </w:tcPr>
+          <w:p>
+            <w:pPr>
+              <w:jc w:val="center"/>
+              <w:rPr>
+                <w:rFonts w:asciiTheme="majorHAnsi" w:hAnsiTheme="majorHAnsi" w:cstheme="majorHAnsi"/>
+                <w:b/>
+                <w:bCs/>
+              </w:rPr>
+            </w:pPr>
+            <w:r>
+              <w:rPr>
+                <w:rFonts w:asciiTheme="majorHAnsi" w:hAnsiTheme="majorHAnsi" w:cstheme="majorHAnsi"/>
+                <w:b/>
+                <w:bCs/>
+                <w:color w:val="000000"/>
+              </w:rPr>
+              <w:t>Result</w:t>
+            </w:r>
+          </w:p>
+        </w:tc>
+      </w:tr>
+      <w:tr>
+        <w:tc>
+          <w:tcPr>
+            <w:tcW w:w="2289" w:type="dxa"/>
+          </w:tcPr>
+          <w:p>
+            <w:pPr>
+              <w:rPr>
+                <w:rFonts w:asciiTheme="majorHAnsi" w:hAnsiTheme="majorHAnsi" w:cstheme="majorHAnsi"/>
+              </w:rPr>
+            </w:pPr>
+            <w:r>
+              <w:rPr>
+                <w:rFonts w:asciiTheme="majorHAnsi" w:hAnsiTheme="majorHAnsi" w:cstheme="majorHAnsi"/>
+                <w:color w:val="000000"/>
+              </w:rPr>
+              <w:t>ENG.1.1</w:t>
+            </w:r>
+          </w:p>
+        </w:tc>
+        <w:tc>
+          <w:tcPr>
+            <w:tcW w:w="2110" w:type="dxa"/>
+          </w:tcPr>
+          <w:p>
+            <w:pPr>
+              <w:rPr>
+                <w:rFonts w:asciiTheme="majorHAnsi" w:hAnsiTheme="majorHAnsi" w:cstheme="majorHAnsi"/>
+              </w:rPr>
+            </w:pPr>
+            <w:r>
+              <w:rPr>
+                <w:rFonts w:asciiTheme="majorHAnsi" w:hAnsiTheme="majorHAnsi" w:cstheme="majorHAnsi"/>
+                <w:color w:val="000000"/>
+              </w:rPr>
+              <w:t>Engineer Setup / Modification</w:t>
+            </w:r>
+          </w:p>
+        </w:tc>
+        <w:tc>
+          <w:tcPr>
+            <w:tcW w:w="2416" w:type="dxa"/>
+          </w:tcPr>
+          <w:p>
+            <w:pPr>
+              <w:rPr>
+                <w:rFonts w:asciiTheme="majorHAnsi" w:hAnsiTheme="majorHAnsi" w:cstheme="majorHAnsi"/>
+              </w:rPr>
+            </w:pPr>
+            <w:r>
+              <w:rPr>
+                <w:rFonts w:asciiTheme="majorHAnsi" w:hAnsiTheme="majorHAnsi" w:cstheme="majorHAnsi"/>
+                <w:color w:val="000000"/>
+              </w:rPr>
+              <w:t xml:space="preserve">Create a new engineer to assign to the project with a valid first and last name, at least one valid platform, and two unavailable dates </w:t>
+            </w:r>
+            <w:r>
+              <w:rPr>
+                <w:rFonts w:asciiTheme="majorHAnsi" w:hAnsiTheme="majorHAnsi" w:cstheme="majorHAnsi"/>
+                <w:color w:val="000000"/>
+              </w:rPr>
+              <w:lastRenderedPageBreak/>
+              <w:t>within the next two weeks.</w:t>
+            </w:r>
+          </w:p>
+        </w:tc>
+        <w:tc>
+          <w:tcPr>
+            <w:tcW w:w="2535" w:type="dxa"/>
+          </w:tcPr>
+          <w:p>
+            <w:pPr>
+              <w:rPr>
+                <w:rFonts w:asciiTheme="majorHAnsi" w:hAnsiTheme="majorHAnsi" w:cstheme="majorHAnsi"/>
+              </w:rPr>
+            </w:pPr>
+            <w:r>
+              <w:rPr>
+                <w:rFonts w:asciiTheme="majorHAnsi" w:hAnsiTheme="majorHAnsi" w:cstheme="majorHAnsi"/>
+                <w:color w:val="000000"/>
+              </w:rPr>
+              <w:lastRenderedPageBreak/>
+              <w:t>A valid Engineer created with a name, platform, and valid unavailable dates.</w:t>
+            </w:r>
+          </w:p>
+        </w:tc>
+      </w:tr>
+      <w:tr>
+        <w:tc>
+          <w:tcPr>
+            <w:tcW w:w="2289" w:type="dxa"/>
+          </w:tcPr>
+          <w:p>
+            <w:pPr>
+              <w:rPr>
+                <w:rFonts w:asciiTheme="majorHAnsi" w:hAnsiTheme="majorHAnsi" w:cstheme="majorHAnsi"/>
+              </w:rPr>
+            </w:pPr>
+            <w:r>
+              <w:rPr>
+                <w:rFonts w:asciiTheme="majorHAnsi" w:hAnsiTheme="majorHAnsi" w:cstheme="majorHAnsi"/>
+                <w:color w:val="000000"/>
+              </w:rPr>
+              <w:t>ENG.1.2</w:t>
+            </w:r>
+          </w:p>
+        </w:tc>
+        <w:tc>
+          <w:tcPr>
+            <w:tcW w:w="2110" w:type="dxa"/>
+          </w:tcPr>
+          <w:p>
+            <w:pPr>
+              <w:rPr>
+                <w:rFonts w:asciiTheme="majorHAnsi" w:hAnsiTheme="majorHAnsi" w:cstheme="majorHAnsi"/>
+              </w:rPr>
+            </w:pPr>
+            <w:r>
+              <w:rPr>
+                <w:rFonts w:asciiTheme="majorHAnsi" w:hAnsiTheme="majorHAnsi" w:cstheme="majorHAnsi"/>
+                <w:color w:val="000000"/>
+              </w:rPr>
+              <w:t>Engineer Setup / Modification</w:t>
+            </w:r>
+          </w:p>
+        </w:tc>
+        <w:tc>
+          <w:tcPr>
+            <w:tcW w:w="2416" w:type="dxa"/>
+          </w:tcPr>
+          <w:p>
+            <w:pPr>
+              <w:rPr>
+                <w:rFonts w:asciiTheme="majorHAnsi" w:hAnsiTheme="majorHAnsi" w:cstheme="majorHAnsi"/>
+              </w:rPr>
+            </w:pPr>
+            <w:r>
+              <w:rPr>
+                <w:rFonts w:asciiTheme="majorHAnsi" w:hAnsiTheme="majorHAnsi" w:cstheme="majorHAnsi"/>
+                <w:color w:val="000000"/>
+              </w:rPr>
+              <w:t>With a created engineer, update their unavailable dates to have four total unavailable dates in the next two weeks.</w:t>
+            </w:r>
+          </w:p>
+        </w:tc>
+        <w:tc>
+          <w:tcPr>
+            <w:tcW w:w="2535" w:type="dxa"/>
+          </w:tcPr>
+          <w:p>
+            <w:pPr>
+              <w:rPr>
+                <w:rFonts w:asciiTheme="majorHAnsi" w:hAnsiTheme="majorHAnsi" w:cstheme="majorHAnsi"/>
+              </w:rPr>
+            </w:pPr>
+            <w:r>
+              <w:rPr>
+                <w:rFonts w:asciiTheme="majorHAnsi" w:hAnsiTheme="majorHAnsi" w:cstheme="majorHAnsi"/>
+                <w:color w:val="000000"/>
+              </w:rPr>
+              <w:t>A valid engineer with four unavailable dates within the next two weeks.</w:t>
+            </w:r>
+          </w:p>
+        </w:tc>
+      </w:tr>
+      <w:tr>
+        <w:tc>
+          <w:tcPr>
+            <w:tcW w:w="2289" w:type="dxa"/>
+          </w:tcPr>
+          <w:p>
+            <w:pPr>
+              <w:rPr>
+                <w:rFonts w:asciiTheme="majorHAnsi" w:hAnsiTheme="majorHAnsi" w:cstheme="majorHAnsi"/>
+              </w:rPr>
+            </w:pPr>
+            <w:r>
+              <w:rPr>
+                <w:rFonts w:asciiTheme="majorHAnsi" w:hAnsiTheme="majorHAnsi" w:cstheme="majorHAnsi"/>
+                <w:color w:val="000000"/>
+              </w:rPr>
+              <w:t>ENG.1.3</w:t>
+            </w:r>
+          </w:p>
+        </w:tc>
+        <w:tc>
+          <w:tcPr>
+            <w:tcW w:w="2110" w:type="dxa"/>
+          </w:tcPr>
+          <w:p>
+            <w:pPr>
+              <w:rPr>
+                <w:rFonts w:asciiTheme="majorHAnsi" w:hAnsiTheme="majorHAnsi" w:cstheme="majorHAnsi"/>
+              </w:rPr>
+            </w:pPr>
+            <w:r>
+              <w:rPr>
+                <w:rFonts w:asciiTheme="majorHAnsi" w:hAnsiTheme="majorHAnsi" w:cstheme="majorHAnsi"/>
+                <w:color w:val="000000"/>
+              </w:rPr>
+              <w:t>Engineer Setup / Modification</w:t>
+            </w:r>
+          </w:p>
+        </w:tc>
+        <w:tc>
+          <w:tcPr>
+            <w:tcW w:w="2416" w:type="dxa"/>
+          </w:tcPr>
+          <w:p>
+            <w:pPr>
+              <w:rPr>
+                <w:rFonts w:asciiTheme="majorHAnsi" w:hAnsiTheme="majorHAnsi" w:cstheme="majorHAnsi"/>
+              </w:rPr>
+            </w:pPr>
+            <w:r>
+              <w:rPr>
+                <w:rFonts w:asciiTheme="majorHAnsi" w:hAnsiTheme="majorHAnsi" w:cstheme="majorHAnsi"/>
+                <w:color w:val="000000"/>
+              </w:rPr>
+              <w:t>Create an invalid Engineer by attempting to enter in a first or last name with a value that is greater than 40 characters.</w:t>
+            </w:r>
+          </w:p>
+        </w:tc>
+        <w:tc>
+          <w:tcPr>
+            <w:tcW w:w="2535" w:type="dxa"/>
+          </w:tcPr>
+          <w:p>
+            <w:pPr>
+              <w:rPr>
+                <w:rFonts w:asciiTheme="majorHAnsi" w:hAnsiTheme="majorHAnsi" w:cstheme="majorHAnsi"/>
+              </w:rPr>
+            </w:pPr>
+            <w:r>
+              <w:rPr>
+                <w:rFonts w:asciiTheme="majorHAnsi" w:hAnsiTheme="majorHAnsi" w:cstheme="majorHAnsi"/>
+                <w:color w:val="000000"/>
+              </w:rPr>
+              <w:t>An error message is displayed showing the invalid input information.</w:t>
+            </w:r>
+          </w:p>
+        </w:tc>
+      </w:tr>
+    </w:tbl>
+    <w:p>
+      <w:pPr>
+        <w:rPr>
+          <w:rFonts w:asciiTheme="majorHAnsi" w:hAnsiTheme="majorHAnsi" w:cstheme="majorHAnsi"/>
+        </w:rPr>
+      </w:pPr>
+    </w:p>
+    <w:p>
+      <w:pPr>
+        <w:rPr>
+          <w:rFonts w:asciiTheme="majorHAnsi" w:hAnsiTheme="majorHAnsi" w:cstheme="majorHAnsi"/>
+        </w:rPr>
+      </w:pPr>
+    </w:p>
+    <w:p>
+      <w:pPr>
+        <w:pStyle w:val="Heading2"/>
+        <w:rPr>
+          <w:rFonts w:cstheme="majorHAnsi"/>
+        </w:rPr>
+      </w:pPr>
+      <w:bookmarkStart w:id="7" w:name="_Toc86782290"/>
+      <w:r>
+        <w:rPr>
+          <w:rFonts w:cstheme="majorHAnsi"/>
+        </w:rPr>
+        <w:t>3.</w:t>
+      </w:r>
+      <w:r>
+        <w:rPr>
+          <w:rFonts w:cstheme="majorHAnsi"/>
+        </w:rPr>
+        <w:t>4</w:t>
+      </w:r>
+      <w:r>
+        <w:rPr>
+          <w:rFonts w:cstheme="majorHAnsi"/>
+        </w:rPr>
+        <w:t xml:space="preserve"> </w:t>
+      </w:r>
+      <w:r>
+        <w:rPr>
+          <w:rFonts w:cstheme="majorHAnsi"/>
+        </w:rPr>
+        <w:t>Planned Features</w:t>
+      </w:r>
+      <w:bookmarkEnd w:id="7"/>
+    </w:p>
+    <w:p>
+      <w:pPr>
+        <w:rPr>
+          <w:rFonts w:asciiTheme="majorHAnsi" w:hAnsiTheme="majorHAnsi" w:cstheme="majorHAnsi"/>
+        </w:rPr>
+      </w:pPr>
+    </w:p>
+    <w:tbl>
+      <w:tblPr>
+        <w:tblStyle w:val="TableGrid"/>
+        <w:tblW w:w="0" w:type="auto"/>
+        <w:tblLook w:val="04A0" w:firstRow="1" w:lastRow="0" w:firstColumn="1" w:lastColumn="0" w:noHBand="0" w:noVBand="1"/>
+      </w:tblPr>
+      <w:tblGrid>
+        <w:gridCol w:w="2289"/>
+        <w:gridCol w:w="2110"/>
+        <w:gridCol w:w="2416"/>
+        <w:gridCol w:w="2535"/>
+      </w:tblGrid>
+      <w:tr>
+        <w:tc>
+          <w:tcPr>
+            <w:tcW w:w="2289" w:type="dxa"/>
+            <w:shd w:val="clear" w:color="auto" w:fill="E7E6E6" w:themeFill="background2"/>
+          </w:tcPr>
+          <w:p>
+            <w:pPr>
+              <w:jc w:val="center"/>
+              <w:rPr>
+                <w:rFonts w:asciiTheme="majorHAnsi" w:hAnsiTheme="majorHAnsi" w:cstheme="majorHAnsi"/>
+              </w:rPr>
+            </w:pPr>
+            <w:r>
+              <w:rPr>
+                <w:rFonts w:asciiTheme="majorHAnsi" w:hAnsiTheme="majorHAnsi" w:cstheme="majorHAnsi"/>
+                <w:color w:val="000000"/>
+              </w:rPr>
+              <w:t> </w:t>
+            </w:r>
+          </w:p>
+        </w:tc>
+        <w:tc>
+          <w:tcPr>
+            <w:tcW w:w="2110" w:type="dxa"/>
+            <w:shd w:val="clear" w:color="auto" w:fill="E7E6E6" w:themeFill="background2"/>
+            <w:vAlign w:val="center"/>
+          </w:tcPr>
+          <w:p>
+            <w:pPr>
+              <w:jc w:val="center"/>
+              <w:rPr>
+                <w:rFonts w:asciiTheme="majorHAnsi" w:hAnsiTheme="majorHAnsi" w:cstheme="majorHAnsi"/>
+                <w:b/>
+                <w:bCs/>
+              </w:rPr>
+            </w:pPr>
+            <w:r>
+              <w:rPr>
+                <w:rFonts w:asciiTheme="majorHAnsi" w:hAnsiTheme="majorHAnsi" w:cstheme="majorHAnsi"/>
+                <w:b/>
+                <w:bCs/>
+                <w:color w:val="000000"/>
+              </w:rPr>
+              <w:t>Test Case</w:t>
+            </w:r>
+          </w:p>
+        </w:tc>
+        <w:tc>
+          <w:tcPr>
+            <w:tcW w:w="2416" w:type="dxa"/>
+            <w:shd w:val="clear" w:color="auto" w:fill="E7E6E6" w:themeFill="background2"/>
+            <w:vAlign w:val="center"/>
+          </w:tcPr>
+          <w:p>
+            <w:pPr>
+              <w:jc w:val="center"/>
+              <w:rPr>
+                <w:rFonts w:asciiTheme="majorHAnsi" w:hAnsiTheme="majorHAnsi" w:cstheme="majorHAnsi"/>
+                <w:b/>
+                <w:bCs/>
+              </w:rPr>
+            </w:pPr>
+            <w:r>
+              <w:rPr>
+                <w:rFonts w:asciiTheme="majorHAnsi" w:hAnsiTheme="majorHAnsi" w:cstheme="majorHAnsi"/>
+                <w:b/>
+                <w:bCs/>
+                <w:color w:val="000000"/>
+              </w:rPr>
+              <w:t>Action</w:t>
+            </w:r>
+          </w:p>
+        </w:tc>
+        <w:tc>
+          <w:tcPr>
+            <w:tcW w:w="2535" w:type="dxa"/>
+            <w:shd w:val="clear" w:color="auto" w:fill="E7E6E6" w:themeFill="background2"/>
+            <w:vAlign w:val="center"/>
+          </w:tcPr>
+          <w:p>
+            <w:pPr>
+              <w:jc w:val="center"/>
+              <w:rPr>
+                <w:rFonts w:asciiTheme="majorHAnsi" w:hAnsiTheme="majorHAnsi" w:cstheme="majorHAnsi"/>
+                <w:b/>
+                <w:bCs/>
+              </w:rPr>
+            </w:pPr>
+            <w:r>
+              <w:rPr>
+                <w:rFonts w:asciiTheme="majorHAnsi" w:hAnsiTheme="majorHAnsi" w:cstheme="majorHAnsi"/>
+                <w:b/>
+                <w:bCs/>
+                <w:color w:val="000000"/>
+              </w:rPr>
+              <w:t>Result</w:t>
+            </w:r>
+          </w:p>
+        </w:tc>
+      </w:tr>
+      <w:tr>
+        <w:tc>
+          <w:tcPr>
+            <w:tcW w:w="2289" w:type="dxa"/>
+          </w:tcPr>
+          <w:p>
+            <w:pPr>
+              <w:rPr>
+                <w:rFonts w:asciiTheme="majorHAnsi" w:hAnsiTheme="majorHAnsi" w:cstheme="majorHAnsi"/>
+              </w:rPr>
+            </w:pPr>
+            <w:r>
+              <w:rPr>
+                <w:rFonts w:asciiTheme="majorHAnsi" w:hAnsiTheme="majorHAnsi" w:cstheme="majorHAnsi"/>
+                <w:color w:val="000000"/>
+              </w:rPr>
+              <w:t>PLAN.1.1</w:t>
+            </w:r>
+          </w:p>
+        </w:tc>
+        <w:tc>
+          <w:tcPr>
+            <w:tcW w:w="2110" w:type="dxa"/>
+          </w:tcPr>
+          <w:p>
+            <w:pPr>
+              <w:rPr>
+                <w:rFonts w:asciiTheme="majorHAnsi" w:hAnsiTheme="majorHAnsi" w:cstheme="majorHAnsi"/>
+              </w:rPr>
+            </w:pPr>
+            <w:r>
+              <w:rPr>
+                <w:rFonts w:asciiTheme="majorHAnsi" w:hAnsiTheme="majorHAnsi" w:cstheme="majorHAnsi"/>
+                <w:color w:val="000000"/>
+              </w:rPr>
+              <w:t>Planned Features</w:t>
+            </w:r>
+          </w:p>
+        </w:tc>
+        <w:tc>
+          <w:tcPr>
+            <w:tcW w:w="2416" w:type="dxa"/>
+          </w:tcPr>
+          <w:p>
+            <w:pPr>
+              <w:rPr>
+                <w:rFonts w:asciiTheme="majorHAnsi" w:hAnsiTheme="majorHAnsi" w:cstheme="majorHAnsi"/>
+              </w:rPr>
+            </w:pPr>
+            <w:r>
+              <w:rPr>
+                <w:rFonts w:asciiTheme="majorHAnsi" w:hAnsiTheme="majorHAnsi" w:cstheme="majorHAnsi"/>
+                <w:color w:val="000000"/>
+              </w:rPr>
+              <w:t xml:space="preserve">Create a project with four valid features, each feature has a sprint point total of greater than 18 points. Create three engineers to work on the project / features and have the necessarily platform </w:t>
+            </w:r>
+            <w:proofErr w:type="spellStart"/>
+            <w:r>
+              <w:rPr>
+                <w:rFonts w:asciiTheme="majorHAnsi" w:hAnsiTheme="majorHAnsi" w:cstheme="majorHAnsi"/>
+                <w:color w:val="000000"/>
+              </w:rPr>
+              <w:t>proficiences</w:t>
+            </w:r>
+            <w:proofErr w:type="spellEnd"/>
+            <w:r>
+              <w:rPr>
+                <w:rFonts w:asciiTheme="majorHAnsi" w:hAnsiTheme="majorHAnsi" w:cstheme="majorHAnsi"/>
+                <w:color w:val="000000"/>
+              </w:rPr>
+              <w:t xml:space="preserve"> to match the project needs.</w:t>
+            </w:r>
+          </w:p>
+        </w:tc>
+        <w:tc>
+          <w:tcPr>
+            <w:tcW w:w="2535" w:type="dxa"/>
+          </w:tcPr>
+          <w:p>
+            <w:pPr>
+              <w:rPr>
+                <w:rFonts w:asciiTheme="majorHAnsi" w:hAnsiTheme="majorHAnsi" w:cstheme="majorHAnsi"/>
+              </w:rPr>
+            </w:pPr>
+            <w:r>
+              <w:rPr>
+                <w:rFonts w:asciiTheme="majorHAnsi" w:hAnsiTheme="majorHAnsi" w:cstheme="majorHAnsi"/>
+                <w:color w:val="000000"/>
+              </w:rPr>
+              <w:t>A valid Roadmap output for the given input parameters.</w:t>
+            </w:r>
+          </w:p>
+        </w:tc>
+      </w:tr>
+      <w:tr>
+        <w:tc>
+          <w:tcPr>
+            <w:tcW w:w="2289" w:type="dxa"/>
+          </w:tcPr>
+          <w:p>
+            <w:pPr>
+              <w:rPr>
+                <w:rFonts w:asciiTheme="majorHAnsi" w:hAnsiTheme="majorHAnsi" w:cstheme="majorHAnsi"/>
+              </w:rPr>
+            </w:pPr>
+            <w:r>
+              <w:rPr>
+                <w:rFonts w:asciiTheme="majorHAnsi" w:hAnsiTheme="majorHAnsi" w:cstheme="majorHAnsi"/>
+                <w:color w:val="000000"/>
+              </w:rPr>
+              <w:t>PLAN.1.2</w:t>
+            </w:r>
+          </w:p>
+        </w:tc>
+        <w:tc>
+          <w:tcPr>
+            <w:tcW w:w="2110" w:type="dxa"/>
+          </w:tcPr>
+          <w:p>
+            <w:pPr>
+              <w:rPr>
+                <w:rFonts w:asciiTheme="majorHAnsi" w:hAnsiTheme="majorHAnsi" w:cstheme="majorHAnsi"/>
+              </w:rPr>
+            </w:pPr>
+            <w:r>
+              <w:rPr>
+                <w:rFonts w:asciiTheme="majorHAnsi" w:hAnsiTheme="majorHAnsi" w:cstheme="majorHAnsi"/>
+                <w:color w:val="000000"/>
+              </w:rPr>
+              <w:t>Planned Features</w:t>
+            </w:r>
+          </w:p>
+        </w:tc>
+        <w:tc>
+          <w:tcPr>
+            <w:tcW w:w="2416" w:type="dxa"/>
+          </w:tcPr>
+          <w:p>
+            <w:pPr>
+              <w:rPr>
+                <w:rFonts w:asciiTheme="majorHAnsi" w:hAnsiTheme="majorHAnsi" w:cstheme="majorHAnsi"/>
+              </w:rPr>
+            </w:pPr>
+            <w:r>
+              <w:rPr>
+                <w:rFonts w:asciiTheme="majorHAnsi" w:hAnsiTheme="majorHAnsi" w:cstheme="majorHAnsi"/>
+                <w:color w:val="000000"/>
+              </w:rPr>
+              <w:t xml:space="preserve">Create a project with four valid features, each feature has a sprint point total of greater than 18 points. Create three engineers to work on the project / features but none of which have the necessarily platform </w:t>
+            </w:r>
+            <w:proofErr w:type="spellStart"/>
+            <w:r>
+              <w:rPr>
+                <w:rFonts w:asciiTheme="majorHAnsi" w:hAnsiTheme="majorHAnsi" w:cstheme="majorHAnsi"/>
+                <w:color w:val="000000"/>
+              </w:rPr>
+              <w:t>proficiences</w:t>
+            </w:r>
+            <w:proofErr w:type="spellEnd"/>
+            <w:r>
+              <w:rPr>
+                <w:rFonts w:asciiTheme="majorHAnsi" w:hAnsiTheme="majorHAnsi" w:cstheme="majorHAnsi"/>
+                <w:color w:val="000000"/>
+              </w:rPr>
+              <w:t xml:space="preserve"> </w:t>
+            </w:r>
+            <w:r>
+              <w:rPr>
+                <w:rFonts w:asciiTheme="majorHAnsi" w:hAnsiTheme="majorHAnsi" w:cstheme="majorHAnsi"/>
+                <w:color w:val="000000"/>
+              </w:rPr>
+              <w:lastRenderedPageBreak/>
+              <w:t>to match the project needs.</w:t>
+            </w:r>
+          </w:p>
+        </w:tc>
+        <w:tc>
+          <w:tcPr>
+            <w:tcW w:w="2535" w:type="dxa"/>
+          </w:tcPr>
+          <w:p>
+            <w:pPr>
+              <w:rPr>
+                <w:rFonts w:asciiTheme="majorHAnsi" w:hAnsiTheme="majorHAnsi" w:cstheme="majorHAnsi"/>
+              </w:rPr>
+            </w:pPr>
+            <w:r>
+              <w:rPr>
+                <w:rFonts w:asciiTheme="majorHAnsi" w:hAnsiTheme="majorHAnsi" w:cstheme="majorHAnsi"/>
+                <w:color w:val="000000"/>
+              </w:rPr>
+              <w:lastRenderedPageBreak/>
+              <w:t>An error message is displayed showing the invalid input information.</w:t>
+            </w:r>
+          </w:p>
+        </w:tc>
+      </w:tr>
+    </w:tbl>
     <w:p>
       <w:pPr>
         <w:rPr>
@@ -1665,18 +3985,30 @@
     <w:p>
       <w:pPr>
         <w:pStyle w:val="Heading1"/>
-      </w:pPr>
-      <w:bookmarkStart w:id="4" w:name="_Toc86778178"/>
+        <w:rPr>
+          <w:rFonts w:cstheme="majorHAnsi"/>
+        </w:rPr>
+      </w:pPr>
+      <w:bookmarkStart w:id="8" w:name="_Toc86782291"/>
       <w:r>
+        <w:rPr>
+          <w:rFonts w:cstheme="majorHAnsi"/>
+        </w:rPr>
         <w:t>4.</w:t>
       </w:r>
       <w:r>
+        <w:rPr>
+          <w:rFonts w:cstheme="majorHAnsi"/>
+        </w:rPr>
         <w:t xml:space="preserve"> </w:t>
       </w:r>
       <w:r>
+        <w:rPr>
+          <w:rFonts w:cstheme="majorHAnsi"/>
+        </w:rPr>
         <w:t>Approach</w:t>
       </w:r>
-      <w:bookmarkEnd w:id="4"/>
+      <w:bookmarkEnd w:id="8"/>
     </w:p>
     <w:p>
       <w:pPr>
@@ -1720,14 +4052,14 @@
           <w:rFonts w:cstheme="majorHAnsi"/>
         </w:rPr>
       </w:pPr>
-      <w:bookmarkStart w:id="5" w:name="_Toc86778179"/>
+      <w:bookmarkStart w:id="9" w:name="_Toc86782292"/>
       <w:r>
         <w:rPr>
           <w:rFonts w:cstheme="majorHAnsi"/>
         </w:rPr>
         <w:t>5. Item Pass/Fail Criteria</w:t>
       </w:r>
-      <w:bookmarkEnd w:id="5"/>
+      <w:bookmarkEnd w:id="9"/>
     </w:p>
     <w:p>
       <w:pPr>
@@ -1761,18 +4093,30 @@
     <w:p>
       <w:pPr>
         <w:pStyle w:val="Heading1"/>
-      </w:pPr>
-      <w:bookmarkStart w:id="6" w:name="_Toc86778180"/>
+        <w:rPr>
+          <w:rFonts w:cstheme="majorHAnsi"/>
+        </w:rPr>
+      </w:pPr>
+      <w:bookmarkStart w:id="10" w:name="_Toc86782293"/>
       <w:r>
+        <w:rPr>
+          <w:rFonts w:cstheme="majorHAnsi"/>
+        </w:rPr>
         <w:t>6.</w:t>
       </w:r>
       <w:r>
+        <w:rPr>
+          <w:rFonts w:cstheme="majorHAnsi"/>
+        </w:rPr>
         <w:t xml:space="preserve"> </w:t>
       </w:r>
       <w:r>
+        <w:rPr>
+          <w:rFonts w:cstheme="majorHAnsi"/>
+        </w:rPr>
         <w:t>Suspension Criteria and Resumption Requirements</w:t>
       </w:r>
-      <w:bookmarkEnd w:id="6"/>
+      <w:bookmarkEnd w:id="10"/>
     </w:p>
     <w:p>
       <w:pPr>
@@ -1784,12 +4128,18 @@
     <w:p>
       <w:pPr>
         <w:pStyle w:val="Heading2"/>
-      </w:pPr>
-      <w:bookmarkStart w:id="7" w:name="_Toc86778181"/>
+        <w:rPr>
+          <w:rFonts w:cstheme="majorHAnsi"/>
+        </w:rPr>
+      </w:pPr>
+      <w:bookmarkStart w:id="11" w:name="_Toc86782294"/>
       <w:r>
+        <w:rPr>
+          <w:rFonts w:cstheme="majorHAnsi"/>
+        </w:rPr>
         <w:t>6.1 Suspension Criteria</w:t>
       </w:r>
-      <w:bookmarkEnd w:id="7"/>
+      <w:bookmarkEnd w:id="11"/>
     </w:p>
     <w:p>
       <w:pPr>
@@ -1809,38 +4159,31 @@
         <w:rPr>
           <w:rFonts w:asciiTheme="majorHAnsi" w:hAnsiTheme="majorHAnsi" w:cstheme="majorHAnsi"/>
         </w:rPr>
-        <w:t xml:space="preserve">In the case of a manual test failure, any tests for a feature dependent upon the failed feature must be suspended. The failed test case will be logged with a description of the test case failure as well as the date and time the failure took place. Any feature that does not have a dependency </w:t>
+        <w:t>In the case of a manual test failure, any tests for a feature dependent upon the failed feature must be suspended. The failed test case will be logged with a description of the test case failure as well as the date and time the failure took place. Any feature that does not have a dependency upon the failed feature may continue to be tested. Automated unit testing may resume regardless of failures.</w:t>
       </w:r>
+    </w:p>
+    <w:p>
+      <w:pPr>
+        <w:rPr>
+          <w:rFonts w:asciiTheme="majorHAnsi" w:hAnsiTheme="majorHAnsi" w:cstheme="majorHAnsi"/>
+        </w:rPr>
+      </w:pPr>
+    </w:p>
+    <w:p>
+      <w:pPr>
+        <w:pStyle w:val="Heading2"/>
+        <w:rPr>
+          <w:rFonts w:cstheme="majorHAnsi"/>
+        </w:rPr>
+      </w:pPr>
+      <w:bookmarkStart w:id="12" w:name="_Toc86782295"/>
       <w:r>
         <w:rPr>
-          <w:rFonts w:asciiTheme="majorHAnsi" w:hAnsiTheme="majorHAnsi" w:cstheme="majorHAnsi"/>
-        </w:rPr>
-        <w:lastRenderedPageBreak/>
-        <w:t>upon the failed feature may continue to be tested. Automated unit testing may resume regardless of failures.</w:t>
+          <w:rFonts w:cstheme="majorHAnsi"/>
+        </w:rPr>
+        <w:t>6.2 Resumption Criteria</w:t>
       </w:r>
-    </w:p>
-    <w:p>
-      <w:pPr>
-        <w:rPr>
-          <w:rFonts w:asciiTheme="majorHAnsi" w:hAnsiTheme="majorHAnsi" w:cstheme="majorHAnsi"/>
-        </w:rPr>
-      </w:pPr>
-    </w:p>
-    <w:p>
-      <w:pPr>
-        <w:pStyle w:val="Heading2"/>
-      </w:pPr>
-      <w:bookmarkStart w:id="8" w:name="_Toc86778182"/>
-      <w:r>
-        <w:t>6.</w:t>
-      </w:r>
-      <w:r>
-        <w:t>2 Resumption</w:t>
-      </w:r>
-      <w:r>
-        <w:t xml:space="preserve"> Criteria</w:t>
-      </w:r>
-      <w:bookmarkEnd w:id="8"/>
+      <w:bookmarkEnd w:id="12"/>
     </w:p>
     <w:p>
       <w:pPr>
@@ -1879,12 +4222,18 @@
     <w:p>
       <w:pPr>
         <w:pStyle w:val="Heading1"/>
-      </w:pPr>
-      <w:bookmarkStart w:id="9" w:name="_Toc86778183"/>
+        <w:rPr>
+          <w:rFonts w:cstheme="majorHAnsi"/>
+        </w:rPr>
+      </w:pPr>
+      <w:bookmarkStart w:id="13" w:name="_Toc86782296"/>
       <w:r>
+        <w:rPr>
+          <w:rFonts w:cstheme="majorHAnsi"/>
+        </w:rPr>
         <w:t>7. Test Deliverables</w:t>
       </w:r>
-      <w:bookmarkEnd w:id="9"/>
+      <w:bookmarkEnd w:id="13"/>
     </w:p>
     <w:p>
       <w:pPr>
@@ -1896,12 +4245,18 @@
     <w:p>
       <w:pPr>
         <w:pStyle w:val="Heading2"/>
-      </w:pPr>
-      <w:bookmarkStart w:id="10" w:name="_Toc86778184"/>
+        <w:rPr>
+          <w:rFonts w:cstheme="majorHAnsi"/>
+        </w:rPr>
+      </w:pPr>
+      <w:bookmarkStart w:id="14" w:name="_Toc86782297"/>
       <w:r>
+        <w:rPr>
+          <w:rFonts w:cstheme="majorHAnsi"/>
+        </w:rPr>
         <w:t>7.1 Test Log</w:t>
       </w:r>
-      <w:bookmarkEnd w:id="10"/>
+      <w:bookmarkEnd w:id="14"/>
     </w:p>
     <w:p>
       <w:pPr>
@@ -4163,7 +6518,6 @@
   <w:style w:type="character" w:default="1" w:styleId="DefaultParagraphFont">
     <w:name w:val="Default Paragraph Font"/>
     <w:uiPriority w:val="1"/>
-    <w:semiHidden/>
     <w:unhideWhenUsed/>
   </w:style>
   <w:style w:type="table" w:default="1" w:styleId="TableNormal">
@@ -4552,6 +6906,22 @@
       </w:numPr>
     </w:pPr>
   </w:style>
+  <w:style w:type="table" w:styleId="TableGrid">
+    <w:name w:val="Table Grid"/>
+    <w:basedOn w:val="TableNormal"/>
+    <w:uiPriority w:val="39"/>
+    <w:rsid w:val="00FC6933"/>
+    <w:tblPr>
+      <w:tblBorders>
+        <w:top w:val="single" w:sz="4" w:space="0" w:color="auto"/>
+        <w:left w:val="single" w:sz="4" w:space="0" w:color="auto"/>
+        <w:bottom w:val="single" w:sz="4" w:space="0" w:color="auto"/>
+        <w:right w:val="single" w:sz="4" w:space="0" w:color="auto"/>
+        <w:insideH w:val="single" w:sz="4" w:space="0" w:color="auto"/>
+        <w:insideV w:val="single" w:sz="4" w:space="0" w:color="auto"/>
+      </w:tblBorders>
+    </w:tblPr>
+  </w:style>
 </w:styles>
 </file>
 

</xml_diff>